<commit_message>
Guía didáctica con corrección de estilo 11_10
Guía didáctica con corrección de estilo 11_10
</commit_message>
<xml_diff>
--- a/fuentes/contenidos/grado11/guion10/Guiadidactica_CN_11_10_CO.docx
+++ b/fuentes/contenidos/grado11/guion10/Guiadidactica_CN_11_10_CO.docx
@@ -6,15 +6,15 @@
       <w:pPr>
         <w:jc w:val="center"/>
         <w:rPr>
-          <w:rFonts w:ascii="Times New Roman" w:hAnsi="Times New Roman" w:cs="Times New Roman"/>
-          <w:b/>
-          <w:sz w:val="24"/>
-          <w:szCs w:val="24"/>
-        </w:rPr>
-      </w:pPr>
-      <w:r>
-        <w:rPr>
-          <w:rFonts w:ascii="Times New Roman" w:hAnsi="Times New Roman" w:cs="Times New Roman"/>
+          <w:rFonts w:ascii="Arial" w:hAnsi="Arial" w:cs="Arial"/>
+          <w:b/>
+          <w:sz w:val="24"/>
+          <w:szCs w:val="24"/>
+        </w:rPr>
+      </w:pPr>
+      <w:r>
+        <w:rPr>
+          <w:rFonts w:ascii="Arial" w:hAnsi="Arial" w:cs="Arial"/>
           <w:b/>
           <w:sz w:val="24"/>
           <w:szCs w:val="24"/>
@@ -24,36 +24,83 @@
     </w:p>
     <w:p>
       <w:pPr>
-        <w:jc w:val="both"/>
-        <w:rPr>
-          <w:rFonts w:ascii="Times New Roman" w:hAnsi="Times New Roman" w:cs="Times New Roman"/>
-          <w:b/>
-          <w:sz w:val="24"/>
-          <w:szCs w:val="24"/>
-        </w:rPr>
-      </w:pPr>
-      <w:r>
-        <w:rPr>
-          <w:rFonts w:ascii="Times New Roman" w:hAnsi="Times New Roman" w:cs="Times New Roman"/>
-          <w:b/>
-          <w:sz w:val="24"/>
-          <w:szCs w:val="24"/>
-        </w:rPr>
-        <w:t>Estándar</w:t>
-      </w:r>
-    </w:p>
-    <w:p>
-      <w:pPr>
-        <w:jc w:val="both"/>
-        <w:rPr>
-          <w:rFonts w:ascii="Times New Roman" w:hAnsi="Times New Roman" w:cs="Times New Roman"/>
-          <w:sz w:val="24"/>
-          <w:szCs w:val="24"/>
-        </w:rPr>
-      </w:pPr>
-      <w:r>
-        <w:rPr>
-          <w:rFonts w:ascii="Times New Roman" w:hAnsi="Times New Roman" w:cs="Times New Roman"/>
+        <w:spacing w:line="360" w:lineRule="auto"/>
+        <w:jc w:val="both"/>
+        <w:rPr>
+          <w:rFonts w:ascii="Arial" w:eastAsia="Arial Unicode MS" w:hAnsi="Arial" w:cs="Arial"/>
+          <w:b/>
+          <w:color w:val="FF0000"/>
+          <w:sz w:val="24"/>
+          <w:szCs w:val="24"/>
+          <w:lang w:eastAsia="es-CO"/>
+        </w:rPr>
+      </w:pPr>
+      <w:r>
+        <w:rPr>
+          <w:rFonts w:ascii="Arial" w:eastAsia="Arial Unicode MS" w:hAnsi="Arial" w:cs="Arial"/>
+          <w:b/>
+          <w:color w:val="FF0000"/>
+          <w:sz w:val="24"/>
+          <w:szCs w:val="24"/>
+          <w:lang w:eastAsia="es-CO"/>
+        </w:rPr>
+        <w:t xml:space="preserve">(Objetivos) </w:t>
+      </w:r>
+    </w:p>
+    <w:p>
+      <w:pPr>
+        <w:spacing w:line="360" w:lineRule="auto"/>
+        <w:rPr>
+          <w:rFonts w:ascii="Arial" w:eastAsia="Arial Unicode MS" w:hAnsi="Arial" w:cs="Arial"/>
+          <w:b/>
+          <w:bCs/>
+          <w:sz w:val="24"/>
+          <w:szCs w:val="24"/>
+        </w:rPr>
+      </w:pPr>
+      <w:r>
+        <w:rPr>
+          <w:rFonts w:ascii="Arial" w:eastAsia="Arial Unicode MS" w:hAnsi="Arial" w:cs="Arial"/>
+          <w:b/>
+          <w:bCs/>
+          <w:sz w:val="24"/>
+          <w:szCs w:val="24"/>
+        </w:rPr>
+        <w:t>Entorno físico</w:t>
+      </w:r>
+      <w:r>
+        <w:rPr>
+          <w:rFonts w:ascii="Arial" w:eastAsia="Arial Unicode MS" w:hAnsi="Arial" w:cs="Arial"/>
+          <w:b/>
+          <w:bCs/>
+          <w:sz w:val="24"/>
+          <w:szCs w:val="24"/>
+        </w:rPr>
+        <w:t xml:space="preserve"> – Ciencia, t</w:t>
+      </w:r>
+      <w:r>
+        <w:rPr>
+          <w:rFonts w:ascii="Arial" w:eastAsia="Arial Unicode MS" w:hAnsi="Arial" w:cs="Arial"/>
+          <w:b/>
+          <w:bCs/>
+          <w:sz w:val="24"/>
+          <w:szCs w:val="24"/>
+        </w:rPr>
+        <w:t>ecnología y sociedad</w:t>
+      </w:r>
+    </w:p>
+    <w:p>
+      <w:pPr>
+        <w:jc w:val="both"/>
+        <w:rPr>
+          <w:rFonts w:ascii="Arial" w:hAnsi="Arial" w:cs="Arial"/>
+          <w:sz w:val="24"/>
+          <w:szCs w:val="24"/>
+        </w:rPr>
+      </w:pPr>
+      <w:r>
+        <w:rPr>
+          <w:rFonts w:ascii="Arial" w:hAnsi="Arial" w:cs="Arial"/>
           <w:sz w:val="24"/>
           <w:szCs w:val="24"/>
         </w:rPr>
@@ -62,58 +109,26 @@
     </w:p>
     <w:p>
       <w:pPr>
-        <w:rPr>
-          <w:rFonts w:ascii="Times New Roman" w:hAnsi="Times New Roman" w:cs="Times New Roman"/>
-          <w:b/>
-          <w:sz w:val="24"/>
-          <w:szCs w:val="24"/>
-        </w:rPr>
-      </w:pPr>
-      <w:r>
-        <w:rPr>
-          <w:rFonts w:ascii="Times New Roman" w:hAnsi="Times New Roman" w:cs="Times New Roman"/>
-          <w:b/>
-          <w:sz w:val="24"/>
-          <w:szCs w:val="24"/>
-        </w:rPr>
-        <w:t xml:space="preserve">Entorno </w:t>
-      </w:r>
-    </w:p>
-    <w:p>
-      <w:pPr>
-        <w:rPr>
-          <w:rFonts w:ascii="Times New Roman" w:hAnsi="Times New Roman" w:cs="Times New Roman"/>
-          <w:sz w:val="24"/>
-          <w:szCs w:val="24"/>
-        </w:rPr>
-      </w:pPr>
-      <w:r>
-        <w:rPr>
-          <w:rFonts w:ascii="Times New Roman" w:hAnsi="Times New Roman" w:cs="Times New Roman"/>
-          <w:sz w:val="24"/>
-          <w:szCs w:val="24"/>
-        </w:rPr>
-        <w:t>Físico</w:t>
-      </w:r>
-    </w:p>
-    <w:p>
-      <w:pPr>
-        <w:jc w:val="both"/>
-        <w:rPr>
-          <w:rFonts w:ascii="Times New Roman" w:hAnsi="Times New Roman" w:cs="Times New Roman"/>
-          <w:b/>
-          <w:sz w:val="24"/>
-          <w:szCs w:val="24"/>
-        </w:rPr>
-      </w:pPr>
-      <w:r>
-        <w:rPr>
-          <w:rFonts w:ascii="Times New Roman" w:hAnsi="Times New Roman" w:cs="Times New Roman"/>
-          <w:b/>
-          <w:sz w:val="24"/>
-          <w:szCs w:val="24"/>
-        </w:rPr>
-        <w:t>Competencias</w:t>
+        <w:spacing w:line="360" w:lineRule="auto"/>
+        <w:rPr>
+          <w:rFonts w:ascii="Arial" w:eastAsia="Arial Unicode MS" w:hAnsi="Arial" w:cs="Arial"/>
+          <w:b/>
+          <w:color w:val="FF0000"/>
+          <w:sz w:val="24"/>
+          <w:szCs w:val="24"/>
+          <w:lang w:eastAsia="es-CO"/>
+        </w:rPr>
+      </w:pPr>
+      <w:r>
+        <w:rPr>
+          <w:rFonts w:ascii="Arial" w:eastAsia="Arial Unicode MS" w:hAnsi="Arial" w:cs="Arial"/>
+          <w:b/>
+          <w:color w:val="FF0000"/>
+          <w:sz w:val="24"/>
+          <w:szCs w:val="24"/>
+          <w:lang w:eastAsia="es-CO"/>
+        </w:rPr>
+        <w:t xml:space="preserve">(Competencias) </w:t>
       </w:r>
     </w:p>
     <w:p>
@@ -126,14 +141,14 @@
         <w:spacing w:line="276" w:lineRule="auto"/>
         <w:jc w:val="both"/>
         <w:rPr>
-          <w:rFonts w:ascii="Times New Roman" w:hAnsi="Times New Roman" w:cs="Times New Roman"/>
-          <w:sz w:val="24"/>
-          <w:szCs w:val="24"/>
-        </w:rPr>
-      </w:pPr>
-      <w:r>
-        <w:rPr>
-          <w:rFonts w:ascii="Times New Roman" w:hAnsi="Times New Roman" w:cs="Times New Roman"/>
+          <w:rFonts w:ascii="Arial" w:hAnsi="Arial" w:cs="Arial"/>
+          <w:sz w:val="24"/>
+          <w:szCs w:val="24"/>
+        </w:rPr>
+      </w:pPr>
+      <w:r>
+        <w:rPr>
+          <w:rFonts w:ascii="Arial" w:hAnsi="Arial" w:cs="Arial"/>
           <w:sz w:val="24"/>
           <w:szCs w:val="24"/>
         </w:rPr>
@@ -141,7 +156,7 @@
       </w:r>
       <w:r>
         <w:rPr>
-          <w:rFonts w:ascii="Times New Roman" w:hAnsi="Times New Roman" w:cs="Times New Roman"/>
+          <w:rFonts w:ascii="Arial" w:hAnsi="Arial" w:cs="Arial"/>
           <w:sz w:val="24"/>
           <w:szCs w:val="24"/>
         </w:rPr>
@@ -158,14 +173,14 @@
         <w:spacing w:line="276" w:lineRule="auto"/>
         <w:jc w:val="both"/>
         <w:rPr>
-          <w:rFonts w:ascii="Times New Roman" w:hAnsi="Times New Roman" w:cs="Times New Roman"/>
-          <w:sz w:val="24"/>
-          <w:szCs w:val="24"/>
-        </w:rPr>
-      </w:pPr>
-      <w:r>
-        <w:rPr>
-          <w:rFonts w:ascii="Times New Roman" w:hAnsi="Times New Roman" w:cs="Times New Roman"/>
+          <w:rFonts w:ascii="Arial" w:hAnsi="Arial" w:cs="Arial"/>
+          <w:sz w:val="24"/>
+          <w:szCs w:val="24"/>
+        </w:rPr>
+      </w:pPr>
+      <w:r>
+        <w:rPr>
+          <w:rFonts w:ascii="Arial" w:hAnsi="Arial" w:cs="Arial"/>
           <w:sz w:val="24"/>
           <w:szCs w:val="24"/>
         </w:rPr>
@@ -173,7 +188,7 @@
       </w:r>
       <w:r>
         <w:rPr>
-          <w:rFonts w:ascii="Times New Roman" w:hAnsi="Times New Roman" w:cs="Times New Roman"/>
+          <w:rFonts w:ascii="Arial" w:hAnsi="Arial" w:cs="Arial"/>
           <w:sz w:val="24"/>
           <w:szCs w:val="24"/>
         </w:rPr>
@@ -190,14 +205,14 @@
         <w:spacing w:line="276" w:lineRule="auto"/>
         <w:jc w:val="both"/>
         <w:rPr>
-          <w:rFonts w:ascii="Times New Roman" w:hAnsi="Times New Roman" w:cs="Times New Roman"/>
-          <w:sz w:val="24"/>
-          <w:szCs w:val="24"/>
-        </w:rPr>
-      </w:pPr>
-      <w:r>
-        <w:rPr>
-          <w:rFonts w:ascii="Times New Roman" w:hAnsi="Times New Roman" w:cs="Times New Roman"/>
+          <w:rFonts w:ascii="Arial" w:hAnsi="Arial" w:cs="Arial"/>
+          <w:sz w:val="24"/>
+          <w:szCs w:val="24"/>
+        </w:rPr>
+      </w:pPr>
+      <w:r>
+        <w:rPr>
+          <w:rFonts w:ascii="Arial" w:hAnsi="Arial" w:cs="Arial"/>
           <w:sz w:val="24"/>
           <w:szCs w:val="24"/>
         </w:rPr>
@@ -205,7 +220,7 @@
       </w:r>
       <w:r>
         <w:rPr>
-          <w:rFonts w:ascii="Times New Roman" w:hAnsi="Times New Roman" w:cs="Times New Roman"/>
+          <w:rFonts w:ascii="Arial" w:hAnsi="Arial" w:cs="Arial"/>
           <w:sz w:val="24"/>
           <w:szCs w:val="24"/>
         </w:rPr>
@@ -213,7 +228,7 @@
       </w:r>
       <w:r>
         <w:rPr>
-          <w:rFonts w:ascii="Times New Roman" w:hAnsi="Times New Roman" w:cs="Times New Roman"/>
+          <w:rFonts w:ascii="Arial" w:hAnsi="Arial" w:cs="Arial"/>
           <w:sz w:val="24"/>
           <w:szCs w:val="24"/>
         </w:rPr>
@@ -230,14 +245,14 @@
         <w:spacing w:line="276" w:lineRule="auto"/>
         <w:jc w:val="both"/>
         <w:rPr>
-          <w:rFonts w:ascii="Times New Roman" w:hAnsi="Times New Roman" w:cs="Times New Roman"/>
-          <w:sz w:val="24"/>
-          <w:szCs w:val="24"/>
-        </w:rPr>
-      </w:pPr>
-      <w:r>
-        <w:rPr>
-          <w:rFonts w:ascii="Times New Roman" w:hAnsi="Times New Roman" w:cs="Times New Roman"/>
+          <w:rFonts w:ascii="Arial" w:hAnsi="Arial" w:cs="Arial"/>
+          <w:sz w:val="24"/>
+          <w:szCs w:val="24"/>
+        </w:rPr>
+      </w:pPr>
+      <w:r>
+        <w:rPr>
+          <w:rFonts w:ascii="Arial" w:hAnsi="Arial" w:cs="Arial"/>
           <w:sz w:val="24"/>
           <w:szCs w:val="24"/>
         </w:rPr>
@@ -245,7 +260,7 @@
       </w:r>
       <w:r>
         <w:rPr>
-          <w:rFonts w:ascii="Times New Roman" w:hAnsi="Times New Roman" w:cs="Times New Roman"/>
+          <w:rFonts w:ascii="Arial" w:hAnsi="Arial" w:cs="Arial"/>
           <w:sz w:val="24"/>
           <w:szCs w:val="24"/>
         </w:rPr>
@@ -254,35 +269,40 @@
     </w:p>
     <w:p>
       <w:pPr>
-        <w:rPr>
-          <w:rFonts w:ascii="Times New Roman" w:hAnsi="Times New Roman" w:cs="Times New Roman"/>
-          <w:b/>
-          <w:sz w:val="24"/>
-          <w:szCs w:val="24"/>
-        </w:rPr>
-      </w:pPr>
-      <w:r>
-        <w:rPr>
-          <w:rFonts w:ascii="Times New Roman" w:hAnsi="Times New Roman" w:cs="Times New Roman"/>
-          <w:b/>
-          <w:sz w:val="24"/>
-          <w:szCs w:val="24"/>
-        </w:rPr>
-        <w:t>Estrategia didáctica</w:t>
-      </w:r>
-    </w:p>
-    <w:p>
-      <w:pPr>
-        <w:jc w:val="both"/>
-        <w:rPr>
-          <w:rFonts w:ascii="Times New Roman" w:hAnsi="Times New Roman" w:cs="Times New Roman"/>
-          <w:sz w:val="24"/>
-          <w:szCs w:val="24"/>
-        </w:rPr>
-      </w:pPr>
-      <w:r>
-        <w:rPr>
-          <w:rFonts w:ascii="Times New Roman" w:hAnsi="Times New Roman" w:cs="Times New Roman"/>
+        <w:spacing w:line="360" w:lineRule="auto"/>
+        <w:rPr>
+          <w:rFonts w:ascii="Arial" w:eastAsia="Arial Unicode MS" w:hAnsi="Arial" w:cs="Arial"/>
+          <w:b/>
+          <w:color w:val="FF0000"/>
+          <w:sz w:val="24"/>
+          <w:szCs w:val="24"/>
+          <w:lang w:eastAsia="es-CO"/>
+        </w:rPr>
+      </w:pPr>
+      <w:r>
+        <w:rPr>
+          <w:rFonts w:ascii="Arial" w:eastAsia="Arial Unicode MS" w:hAnsi="Arial" w:cs="Arial"/>
+          <w:b/>
+          <w:color w:val="FF0000"/>
+          <w:sz w:val="24"/>
+          <w:szCs w:val="24"/>
+          <w:lang w:eastAsia="es-CO"/>
+        </w:rPr>
+        <w:t>(Guía didáctica o Estrategia didáctica)</w:t>
+      </w:r>
+    </w:p>
+    <w:p>
+      <w:pPr>
+        <w:jc w:val="both"/>
+        <w:rPr>
+          <w:rFonts w:ascii="Arial" w:hAnsi="Arial" w:cs="Arial"/>
+          <w:sz w:val="24"/>
+          <w:szCs w:val="24"/>
+        </w:rPr>
+      </w:pPr>
+      <w:r>
+        <w:rPr>
+          <w:rFonts w:ascii="Arial" w:hAnsi="Arial" w:cs="Arial"/>
           <w:sz w:val="24"/>
           <w:szCs w:val="24"/>
         </w:rPr>
@@ -290,7 +310,7 @@
       </w:r>
       <w:r>
         <w:rPr>
-          <w:rFonts w:ascii="Times New Roman" w:hAnsi="Times New Roman" w:cs="Times New Roman"/>
+          <w:rFonts w:ascii="Arial" w:hAnsi="Arial" w:cs="Arial"/>
           <w:b/>
           <w:sz w:val="24"/>
           <w:szCs w:val="24"/>
@@ -299,57 +319,54 @@
       </w:r>
       <w:r>
         <w:rPr>
-          <w:rFonts w:ascii="Times New Roman" w:hAnsi="Times New Roman" w:cs="Times New Roman"/>
-          <w:sz w:val="24"/>
-          <w:szCs w:val="24"/>
-        </w:rPr>
-        <w:t xml:space="preserve"> ha ido ganando importancia con la síntesis de gran variedad de fármacos, entre muchos otros productos.</w:t>
-      </w:r>
-    </w:p>
-    <w:p>
-      <w:pPr>
-        <w:jc w:val="both"/>
-        <w:rPr>
-          <w:rFonts w:ascii="Times New Roman" w:hAnsi="Times New Roman" w:cs="Times New Roman"/>
-          <w:sz w:val="24"/>
-          <w:szCs w:val="24"/>
-        </w:rPr>
-      </w:pPr>
-      <w:r>
-        <w:rPr>
-          <w:rFonts w:ascii="Times New Roman" w:hAnsi="Times New Roman" w:cs="Times New Roman"/>
-          <w:sz w:val="24"/>
-          <w:szCs w:val="24"/>
-        </w:rPr>
-        <w:t>Para que los estudiantes comprendan l</w:t>
-      </w:r>
-      <w:r>
-        <w:rPr>
-          <w:rFonts w:ascii="Times New Roman" w:hAnsi="Times New Roman" w:cs="Times New Roman"/>
-          <w:sz w:val="24"/>
-          <w:szCs w:val="24"/>
-        </w:rPr>
-        <w:t>os conceptos más importantes de la química orgánica y el carbono,</w:t>
-      </w:r>
-      <w:r>
-        <w:rPr>
-          <w:rFonts w:ascii="Times New Roman" w:hAnsi="Times New Roman" w:cs="Times New Roman"/>
+          <w:rFonts w:ascii="Arial" w:hAnsi="Arial" w:cs="Arial"/>
+          <w:sz w:val="24"/>
+          <w:szCs w:val="24"/>
+        </w:rPr>
+        <w:t xml:space="preserve"> ha ido ganando importancia con la síntesis de gran variedad de fármaco</w:t>
+      </w:r>
+      <w:r>
+        <w:rPr>
+          <w:rFonts w:ascii="Arial" w:hAnsi="Arial" w:cs="Arial"/>
+          <w:sz w:val="24"/>
+          <w:szCs w:val="24"/>
+        </w:rPr>
+        <w:t xml:space="preserve">s, entre muchos otros productos. </w:t>
+      </w:r>
+    </w:p>
+    <w:p>
+      <w:pPr>
+        <w:jc w:val="both"/>
+        <w:rPr>
+          <w:rFonts w:ascii="Arial" w:hAnsi="Arial" w:cs="Arial"/>
+          <w:sz w:val="24"/>
+          <w:szCs w:val="24"/>
+        </w:rPr>
+      </w:pPr>
+      <w:r>
+        <w:rPr>
+          <w:rFonts w:ascii="Arial" w:hAnsi="Arial" w:cs="Arial"/>
+          <w:sz w:val="24"/>
+          <w:szCs w:val="24"/>
+        </w:rPr>
+        <w:t>Con el objetivo de realizar una introducción a la química orgánica</w:t>
+      </w:r>
+      <w:r>
+        <w:rPr>
+          <w:rFonts w:ascii="Arial" w:hAnsi="Arial" w:cs="Arial"/>
+          <w:sz w:val="24"/>
+          <w:szCs w:val="24"/>
+        </w:rPr>
+        <w:t>,</w:t>
+      </w:r>
+      <w:r>
+        <w:rPr>
+          <w:rFonts w:ascii="Arial" w:hAnsi="Arial" w:cs="Arial"/>
           <w:sz w:val="24"/>
           <w:szCs w:val="24"/>
         </w:rPr>
         <w:t xml:space="preserve"> se propone la siguiente secuencia didáctica:</w:t>
       </w:r>
-    </w:p>
-    <w:p>
-      <w:pPr>
-        <w:spacing w:after="0" w:line="240" w:lineRule="auto"/>
-        <w:jc w:val="both"/>
-        <w:rPr>
-          <w:rFonts w:ascii="Times New Roman" w:hAnsi="Times New Roman" w:cs="Times New Roman"/>
-          <w:sz w:val="24"/>
-          <w:szCs w:val="24"/>
-        </w:rPr>
-      </w:pPr>
     </w:p>
     <w:p>
       <w:pPr>
@@ -361,22 +378,22 @@
         <w:spacing w:after="0" w:line="240" w:lineRule="auto"/>
         <w:jc w:val="both"/>
         <w:rPr>
-          <w:rFonts w:ascii="Times New Roman" w:hAnsi="Times New Roman" w:cs="Times New Roman"/>
-          <w:sz w:val="24"/>
-          <w:szCs w:val="24"/>
-        </w:rPr>
-      </w:pPr>
-      <w:r>
-        <w:rPr>
-          <w:rFonts w:ascii="Times New Roman" w:hAnsi="Times New Roman" w:cs="Times New Roman"/>
-          <w:sz w:val="24"/>
-          <w:szCs w:val="24"/>
-        </w:rPr>
-        <w:t xml:space="preserve">Destacar la importancia de la </w:t>
-      </w:r>
-      <w:r>
-        <w:rPr>
-          <w:rFonts w:ascii="Times New Roman" w:hAnsi="Times New Roman" w:cs="Times New Roman"/>
+          <w:rFonts w:ascii="Arial" w:hAnsi="Arial" w:cs="Arial"/>
+          <w:sz w:val="24"/>
+          <w:szCs w:val="24"/>
+        </w:rPr>
+      </w:pPr>
+      <w:r>
+        <w:rPr>
+          <w:rFonts w:ascii="Arial" w:hAnsi="Arial" w:cs="Arial"/>
+          <w:sz w:val="24"/>
+          <w:szCs w:val="24"/>
+        </w:rPr>
+        <w:t xml:space="preserve">Mostrar la evolución de la </w:t>
+      </w:r>
+      <w:r>
+        <w:rPr>
+          <w:rFonts w:ascii="Arial" w:hAnsi="Arial" w:cs="Arial"/>
           <w:b/>
           <w:sz w:val="24"/>
           <w:szCs w:val="24"/>
@@ -385,11 +402,35 @@
       </w:r>
       <w:r>
         <w:rPr>
-          <w:rFonts w:ascii="Times New Roman" w:hAnsi="Times New Roman" w:cs="Times New Roman"/>
-          <w:sz w:val="24"/>
-          <w:szCs w:val="24"/>
-        </w:rPr>
-        <w:t xml:space="preserve"> a lo largo de la historia y en la actualidad. </w:t>
+          <w:rFonts w:ascii="Arial" w:hAnsi="Arial" w:cs="Arial"/>
+          <w:sz w:val="24"/>
+          <w:szCs w:val="24"/>
+        </w:rPr>
+        <w:t xml:space="preserve"> y d</w:t>
+      </w:r>
+      <w:r>
+        <w:rPr>
+          <w:rFonts w:ascii="Arial" w:hAnsi="Arial" w:cs="Arial"/>
+          <w:sz w:val="24"/>
+          <w:szCs w:val="24"/>
+        </w:rPr>
+        <w:t xml:space="preserve">estacar </w:t>
+      </w:r>
+      <w:r>
+        <w:rPr>
+          <w:rFonts w:ascii="Arial" w:hAnsi="Arial" w:cs="Arial"/>
+          <w:sz w:val="24"/>
+          <w:szCs w:val="24"/>
+        </w:rPr>
+        <w:t>su importancia</w:t>
+      </w:r>
+      <w:r>
+        <w:rPr>
+          <w:rFonts w:ascii="Arial" w:hAnsi="Arial" w:cs="Arial"/>
+          <w:sz w:val="24"/>
+          <w:szCs w:val="24"/>
+        </w:rPr>
+        <w:t>.</w:t>
       </w:r>
     </w:p>
     <w:p>
@@ -402,14 +443,14 @@
         <w:spacing w:after="0" w:line="240" w:lineRule="auto"/>
         <w:jc w:val="both"/>
         <w:rPr>
-          <w:rFonts w:ascii="Times New Roman" w:hAnsi="Times New Roman" w:cs="Times New Roman"/>
-          <w:sz w:val="24"/>
-          <w:szCs w:val="24"/>
-        </w:rPr>
-      </w:pPr>
-      <w:r>
-        <w:rPr>
-          <w:rFonts w:ascii="Times New Roman" w:hAnsi="Times New Roman" w:cs="Times New Roman"/>
+          <w:rFonts w:ascii="Arial" w:hAnsi="Arial" w:cs="Arial"/>
+          <w:sz w:val="24"/>
+          <w:szCs w:val="24"/>
+        </w:rPr>
+      </w:pPr>
+      <w:r>
+        <w:rPr>
+          <w:rFonts w:ascii="Arial" w:hAnsi="Arial" w:cs="Arial"/>
           <w:sz w:val="24"/>
           <w:szCs w:val="24"/>
         </w:rPr>
@@ -417,7 +458,7 @@
       </w:r>
       <w:r>
         <w:rPr>
-          <w:rFonts w:ascii="Times New Roman" w:hAnsi="Times New Roman" w:cs="Times New Roman"/>
+          <w:rFonts w:ascii="Arial" w:hAnsi="Arial" w:cs="Arial"/>
           <w:b/>
           <w:sz w:val="24"/>
           <w:szCs w:val="24"/>
@@ -426,7 +467,7 @@
       </w:r>
       <w:r>
         <w:rPr>
-          <w:rFonts w:ascii="Times New Roman" w:hAnsi="Times New Roman" w:cs="Times New Roman"/>
+          <w:rFonts w:ascii="Arial" w:hAnsi="Arial" w:cs="Arial"/>
           <w:sz w:val="24"/>
           <w:szCs w:val="24"/>
         </w:rPr>
@@ -434,7 +475,7 @@
       </w:r>
       <w:r>
         <w:rPr>
-          <w:rFonts w:ascii="Times New Roman" w:hAnsi="Times New Roman" w:cs="Times New Roman"/>
+          <w:rFonts w:ascii="Arial" w:hAnsi="Arial" w:cs="Arial"/>
           <w:b/>
           <w:sz w:val="24"/>
           <w:szCs w:val="24"/>
@@ -443,7 +484,7 @@
       </w:r>
       <w:r>
         <w:rPr>
-          <w:rFonts w:ascii="Times New Roman" w:hAnsi="Times New Roman" w:cs="Times New Roman"/>
+          <w:rFonts w:ascii="Arial" w:hAnsi="Arial" w:cs="Arial"/>
           <w:sz w:val="24"/>
           <w:szCs w:val="24"/>
         </w:rPr>
@@ -460,14 +501,14 @@
         <w:spacing w:after="0" w:line="240" w:lineRule="auto"/>
         <w:jc w:val="both"/>
         <w:rPr>
-          <w:rFonts w:ascii="Times New Roman" w:hAnsi="Times New Roman" w:cs="Times New Roman"/>
-          <w:sz w:val="24"/>
-          <w:szCs w:val="24"/>
-        </w:rPr>
-      </w:pPr>
-      <w:r>
-        <w:rPr>
-          <w:rFonts w:ascii="Times New Roman" w:hAnsi="Times New Roman" w:cs="Times New Roman"/>
+          <w:rFonts w:ascii="Arial" w:hAnsi="Arial" w:cs="Arial"/>
+          <w:sz w:val="24"/>
+          <w:szCs w:val="24"/>
+        </w:rPr>
+      </w:pPr>
+      <w:r>
+        <w:rPr>
+          <w:rFonts w:ascii="Arial" w:hAnsi="Arial" w:cs="Arial"/>
           <w:sz w:val="24"/>
           <w:szCs w:val="24"/>
         </w:rPr>
@@ -475,7 +516,7 @@
       </w:r>
       <w:r>
         <w:rPr>
-          <w:rFonts w:ascii="Times New Roman" w:hAnsi="Times New Roman" w:cs="Times New Roman"/>
+          <w:rFonts w:ascii="Arial" w:hAnsi="Arial" w:cs="Arial"/>
           <w:sz w:val="24"/>
           <w:szCs w:val="24"/>
         </w:rPr>
@@ -483,7 +524,7 @@
       </w:r>
       <w:r>
         <w:rPr>
-          <w:rFonts w:ascii="Times New Roman" w:hAnsi="Times New Roman" w:cs="Times New Roman"/>
+          <w:rFonts w:ascii="Arial" w:hAnsi="Arial" w:cs="Arial"/>
           <w:sz w:val="24"/>
           <w:szCs w:val="24"/>
         </w:rPr>
@@ -491,7 +532,7 @@
       </w:r>
       <w:r>
         <w:rPr>
-          <w:rFonts w:ascii="Times New Roman" w:hAnsi="Times New Roman" w:cs="Times New Roman"/>
+          <w:rFonts w:ascii="Arial" w:hAnsi="Arial" w:cs="Arial"/>
           <w:b/>
           <w:sz w:val="24"/>
           <w:szCs w:val="24"/>
@@ -500,7 +541,7 @@
       </w:r>
       <w:r>
         <w:rPr>
-          <w:rFonts w:ascii="Times New Roman" w:hAnsi="Times New Roman" w:cs="Times New Roman"/>
+          <w:rFonts w:ascii="Arial" w:hAnsi="Arial" w:cs="Arial"/>
           <w:b/>
           <w:sz w:val="24"/>
           <w:szCs w:val="24"/>
@@ -509,7 +550,7 @@
       </w:r>
       <w:r>
         <w:rPr>
-          <w:rFonts w:ascii="Times New Roman" w:hAnsi="Times New Roman" w:cs="Times New Roman"/>
+          <w:rFonts w:ascii="Arial" w:hAnsi="Arial" w:cs="Arial"/>
           <w:sz w:val="24"/>
           <w:szCs w:val="24"/>
         </w:rPr>
@@ -526,14 +567,14 @@
         <w:spacing w:after="0" w:line="240" w:lineRule="auto"/>
         <w:jc w:val="both"/>
         <w:rPr>
-          <w:rFonts w:ascii="Times New Roman" w:hAnsi="Times New Roman" w:cs="Times New Roman"/>
-          <w:sz w:val="24"/>
-          <w:szCs w:val="24"/>
-        </w:rPr>
-      </w:pPr>
-      <w:r>
-        <w:rPr>
-          <w:rFonts w:ascii="Times New Roman" w:hAnsi="Times New Roman" w:cs="Times New Roman"/>
+          <w:rFonts w:ascii="Arial" w:hAnsi="Arial" w:cs="Arial"/>
+          <w:sz w:val="24"/>
+          <w:szCs w:val="24"/>
+        </w:rPr>
+      </w:pPr>
+      <w:r>
+        <w:rPr>
+          <w:rFonts w:ascii="Arial" w:hAnsi="Arial" w:cs="Arial"/>
           <w:sz w:val="24"/>
           <w:szCs w:val="24"/>
         </w:rPr>
@@ -541,7 +582,7 @@
       </w:r>
       <w:r>
         <w:rPr>
-          <w:rFonts w:ascii="Times New Roman" w:hAnsi="Times New Roman" w:cs="Times New Roman"/>
+          <w:rFonts w:ascii="Arial" w:hAnsi="Arial" w:cs="Arial"/>
           <w:sz w:val="24"/>
           <w:szCs w:val="24"/>
         </w:rPr>
@@ -549,7 +590,7 @@
       </w:r>
       <w:r>
         <w:rPr>
-          <w:rFonts w:ascii="Times New Roman" w:hAnsi="Times New Roman" w:cs="Times New Roman"/>
+          <w:rFonts w:ascii="Arial" w:hAnsi="Arial" w:cs="Arial"/>
           <w:b/>
           <w:sz w:val="24"/>
           <w:szCs w:val="24"/>
@@ -558,7 +599,7 @@
       </w:r>
       <w:r>
         <w:rPr>
-          <w:rFonts w:ascii="Times New Roman" w:hAnsi="Times New Roman" w:cs="Times New Roman"/>
+          <w:rFonts w:ascii="Arial" w:hAnsi="Arial" w:cs="Arial"/>
           <w:sz w:val="24"/>
           <w:szCs w:val="24"/>
         </w:rPr>
@@ -566,7 +607,7 @@
       </w:r>
       <w:r>
         <w:rPr>
-          <w:rFonts w:ascii="Times New Roman" w:hAnsi="Times New Roman" w:cs="Times New Roman"/>
+          <w:rFonts w:ascii="Arial" w:hAnsi="Arial" w:cs="Arial"/>
           <w:b/>
           <w:sz w:val="24"/>
           <w:szCs w:val="24"/>
@@ -575,7 +616,7 @@
       </w:r>
       <w:r>
         <w:rPr>
-          <w:rFonts w:ascii="Times New Roman" w:hAnsi="Times New Roman" w:cs="Times New Roman"/>
+          <w:rFonts w:ascii="Arial" w:hAnsi="Arial" w:cs="Arial"/>
           <w:sz w:val="24"/>
           <w:szCs w:val="24"/>
         </w:rPr>
@@ -592,14 +633,14 @@
         <w:spacing w:after="0" w:line="240" w:lineRule="auto"/>
         <w:jc w:val="both"/>
         <w:rPr>
-          <w:rFonts w:ascii="Times New Roman" w:hAnsi="Times New Roman" w:cs="Times New Roman"/>
-          <w:sz w:val="24"/>
-          <w:szCs w:val="24"/>
-        </w:rPr>
-      </w:pPr>
-      <w:r>
-        <w:rPr>
-          <w:rFonts w:ascii="Times New Roman" w:hAnsi="Times New Roman" w:cs="Times New Roman"/>
+          <w:rFonts w:ascii="Arial" w:hAnsi="Arial" w:cs="Arial"/>
+          <w:sz w:val="24"/>
+          <w:szCs w:val="24"/>
+        </w:rPr>
+      </w:pPr>
+      <w:r>
+        <w:rPr>
+          <w:rFonts w:ascii="Arial" w:hAnsi="Arial" w:cs="Arial"/>
           <w:sz w:val="24"/>
           <w:szCs w:val="24"/>
         </w:rPr>
@@ -607,7 +648,7 @@
       </w:r>
       <w:r>
         <w:rPr>
-          <w:rFonts w:ascii="Times New Roman" w:hAnsi="Times New Roman" w:cs="Times New Roman"/>
+          <w:rFonts w:ascii="Arial" w:hAnsi="Arial" w:cs="Arial"/>
           <w:b/>
           <w:sz w:val="24"/>
           <w:szCs w:val="24"/>
@@ -616,17 +657,15 @@
       </w:r>
       <w:r>
         <w:rPr>
-          <w:rFonts w:ascii="Times New Roman" w:hAnsi="Times New Roman" w:cs="Times New Roman"/>
+          <w:rFonts w:ascii="Arial" w:hAnsi="Arial" w:cs="Arial"/>
           <w:sz w:val="24"/>
           <w:szCs w:val="24"/>
         </w:rPr>
         <w:t xml:space="preserve"> que se utilizan en química orgánica</w:t>
       </w:r>
-      <w:bookmarkStart w:id="0" w:name="_GoBack"/>
-      <w:bookmarkEnd w:id="0"/>
-      <w:r>
-        <w:rPr>
-          <w:rFonts w:ascii="Times New Roman" w:hAnsi="Times New Roman" w:cs="Times New Roman"/>
+      <w:r>
+        <w:rPr>
+          <w:rFonts w:ascii="Arial" w:hAnsi="Arial" w:cs="Arial"/>
           <w:sz w:val="24"/>
           <w:szCs w:val="24"/>
         </w:rPr>
@@ -634,7 +673,7 @@
       </w:r>
       <w:r>
         <w:rPr>
-          <w:rFonts w:ascii="Times New Roman" w:hAnsi="Times New Roman" w:cs="Times New Roman"/>
+          <w:rFonts w:ascii="Arial" w:hAnsi="Arial" w:cs="Arial"/>
           <w:sz w:val="24"/>
           <w:szCs w:val="24"/>
         </w:rPr>
@@ -651,14 +690,14 @@
         <w:spacing w:after="0" w:line="240" w:lineRule="auto"/>
         <w:jc w:val="both"/>
         <w:rPr>
-          <w:rFonts w:ascii="Times New Roman" w:hAnsi="Times New Roman" w:cs="Times New Roman"/>
-          <w:sz w:val="24"/>
-          <w:szCs w:val="24"/>
-        </w:rPr>
-      </w:pPr>
-      <w:r>
-        <w:rPr>
-          <w:rFonts w:ascii="Times New Roman" w:hAnsi="Times New Roman" w:cs="Times New Roman"/>
+          <w:rFonts w:ascii="Arial" w:hAnsi="Arial" w:cs="Arial"/>
+          <w:sz w:val="24"/>
+          <w:szCs w:val="24"/>
+        </w:rPr>
+      </w:pPr>
+      <w:r>
+        <w:rPr>
+          <w:rFonts w:ascii="Arial" w:hAnsi="Arial" w:cs="Arial"/>
           <w:sz w:val="24"/>
           <w:szCs w:val="24"/>
         </w:rPr>
@@ -666,7 +705,7 @@
       </w:r>
       <w:r>
         <w:rPr>
-          <w:rFonts w:ascii="Times New Roman" w:hAnsi="Times New Roman" w:cs="Times New Roman"/>
+          <w:rFonts w:ascii="Arial" w:hAnsi="Arial" w:cs="Arial"/>
           <w:sz w:val="24"/>
           <w:szCs w:val="24"/>
         </w:rPr>
@@ -674,7 +713,7 @@
       </w:r>
       <w:r>
         <w:rPr>
-          <w:rFonts w:ascii="Times New Roman" w:hAnsi="Times New Roman" w:cs="Times New Roman"/>
+          <w:rFonts w:ascii="Arial" w:hAnsi="Arial" w:cs="Arial"/>
           <w:b/>
           <w:sz w:val="24"/>
           <w:szCs w:val="24"/>
@@ -683,7 +722,7 @@
       </w:r>
       <w:r>
         <w:rPr>
-          <w:rFonts w:ascii="Times New Roman" w:hAnsi="Times New Roman" w:cs="Times New Roman"/>
+          <w:rFonts w:ascii="Arial" w:hAnsi="Arial" w:cs="Arial"/>
           <w:sz w:val="24"/>
           <w:szCs w:val="24"/>
         </w:rPr>
@@ -691,7 +730,7 @@
       </w:r>
       <w:r>
         <w:rPr>
-          <w:rFonts w:ascii="Times New Roman" w:hAnsi="Times New Roman" w:cs="Times New Roman"/>
+          <w:rFonts w:ascii="Arial" w:hAnsi="Arial" w:cs="Arial"/>
           <w:b/>
           <w:sz w:val="24"/>
           <w:szCs w:val="24"/>
@@ -700,7 +739,7 @@
       </w:r>
       <w:r>
         <w:rPr>
-          <w:rFonts w:ascii="Times New Roman" w:hAnsi="Times New Roman" w:cs="Times New Roman"/>
+          <w:rFonts w:ascii="Arial" w:hAnsi="Arial" w:cs="Arial"/>
           <w:b/>
           <w:sz w:val="24"/>
           <w:szCs w:val="24"/>
@@ -709,7 +748,7 @@
       </w:r>
       <w:r>
         <w:rPr>
-          <w:rFonts w:ascii="Times New Roman" w:hAnsi="Times New Roman" w:cs="Times New Roman"/>
+          <w:rFonts w:ascii="Arial" w:hAnsi="Arial" w:cs="Arial"/>
           <w:sz w:val="24"/>
           <w:szCs w:val="24"/>
         </w:rPr>
@@ -726,14 +765,14 @@
         <w:spacing w:after="0" w:line="240" w:lineRule="auto"/>
         <w:jc w:val="both"/>
         <w:rPr>
-          <w:rFonts w:ascii="Times New Roman" w:hAnsi="Times New Roman" w:cs="Times New Roman"/>
-          <w:sz w:val="24"/>
-          <w:szCs w:val="24"/>
-        </w:rPr>
-      </w:pPr>
-      <w:r>
-        <w:rPr>
-          <w:rFonts w:ascii="Times New Roman" w:hAnsi="Times New Roman" w:cs="Times New Roman"/>
+          <w:rFonts w:ascii="Arial" w:hAnsi="Arial" w:cs="Arial"/>
+          <w:sz w:val="24"/>
+          <w:szCs w:val="24"/>
+        </w:rPr>
+      </w:pPr>
+      <w:r>
+        <w:rPr>
+          <w:rFonts w:ascii="Arial" w:hAnsi="Arial" w:cs="Arial"/>
           <w:sz w:val="24"/>
           <w:szCs w:val="24"/>
         </w:rPr>
@@ -741,7 +780,7 @@
       </w:r>
       <w:r>
         <w:rPr>
-          <w:rFonts w:ascii="Times New Roman" w:hAnsi="Times New Roman" w:cs="Times New Roman"/>
+          <w:rFonts w:ascii="Arial" w:hAnsi="Arial" w:cs="Arial"/>
           <w:sz w:val="24"/>
           <w:szCs w:val="24"/>
         </w:rPr>
@@ -749,7 +788,7 @@
       </w:r>
       <w:r>
         <w:rPr>
-          <w:rFonts w:ascii="Times New Roman" w:hAnsi="Times New Roman" w:cs="Times New Roman"/>
+          <w:rFonts w:ascii="Arial" w:hAnsi="Arial" w:cs="Arial"/>
           <w:sz w:val="24"/>
           <w:szCs w:val="24"/>
         </w:rPr>
@@ -757,7 +796,7 @@
       </w:r>
       <w:r>
         <w:rPr>
-          <w:rFonts w:ascii="Times New Roman" w:hAnsi="Times New Roman" w:cs="Times New Roman"/>
+          <w:rFonts w:ascii="Arial" w:hAnsi="Arial" w:cs="Arial"/>
           <w:b/>
           <w:sz w:val="24"/>
           <w:szCs w:val="24"/>
@@ -766,7 +805,7 @@
       </w:r>
       <w:r>
         <w:rPr>
-          <w:rFonts w:ascii="Times New Roman" w:hAnsi="Times New Roman" w:cs="Times New Roman"/>
+          <w:rFonts w:ascii="Arial" w:hAnsi="Arial" w:cs="Arial"/>
           <w:sz w:val="24"/>
           <w:szCs w:val="24"/>
         </w:rPr>
@@ -779,7 +818,7 @@
         <w:ind w:left="360"/>
         <w:jc w:val="both"/>
         <w:rPr>
-          <w:rFonts w:ascii="Times New Roman" w:hAnsi="Times New Roman" w:cs="Times New Roman"/>
+          <w:rFonts w:ascii="Arial" w:hAnsi="Arial" w:cs="Arial"/>
           <w:sz w:val="24"/>
           <w:szCs w:val="24"/>
         </w:rPr>
@@ -791,22 +830,22 @@
         <w:ind w:left="360"/>
         <w:jc w:val="both"/>
         <w:rPr>
-          <w:rFonts w:ascii="Times New Roman" w:hAnsi="Times New Roman" w:cs="Times New Roman"/>
-          <w:sz w:val="24"/>
-          <w:szCs w:val="24"/>
-        </w:rPr>
-      </w:pPr>
-      <w:r>
-        <w:rPr>
-          <w:rFonts w:ascii="Times New Roman" w:hAnsi="Times New Roman" w:cs="Times New Roman"/>
-          <w:sz w:val="24"/>
-          <w:szCs w:val="24"/>
-        </w:rPr>
-        <w:t xml:space="preserve">Se introduce el tema con las generalidades, la historia, usos e importancia de la </w:t>
-      </w:r>
-      <w:r>
-        <w:rPr>
-          <w:rFonts w:ascii="Times New Roman" w:hAnsi="Times New Roman" w:cs="Times New Roman"/>
+          <w:rFonts w:ascii="Arial" w:hAnsi="Arial" w:cs="Arial"/>
+          <w:sz w:val="24"/>
+          <w:szCs w:val="24"/>
+        </w:rPr>
+      </w:pPr>
+      <w:r>
+        <w:rPr>
+          <w:rFonts w:ascii="Arial" w:hAnsi="Arial" w:cs="Arial"/>
+          <w:sz w:val="24"/>
+          <w:szCs w:val="24"/>
+        </w:rPr>
+        <w:t xml:space="preserve">Se introduce el tema con la historia de la </w:t>
+      </w:r>
+      <w:r>
+        <w:rPr>
+          <w:rFonts w:ascii="Arial" w:hAnsi="Arial" w:cs="Arial"/>
           <w:b/>
           <w:sz w:val="24"/>
           <w:szCs w:val="24"/>
@@ -815,15 +854,15 @@
       </w:r>
       <w:r>
         <w:rPr>
-          <w:rFonts w:ascii="Times New Roman" w:hAnsi="Times New Roman" w:cs="Times New Roman"/>
-          <w:sz w:val="24"/>
-          <w:szCs w:val="24"/>
-        </w:rPr>
-        <w:t>. Luego se hace una comparación entre</w:t>
-      </w:r>
-      <w:r>
-        <w:rPr>
-          <w:rFonts w:ascii="Times New Roman" w:hAnsi="Times New Roman" w:cs="Times New Roman"/>
+          <w:rFonts w:ascii="Arial" w:hAnsi="Arial" w:cs="Arial"/>
+          <w:sz w:val="24"/>
+          <w:szCs w:val="24"/>
+        </w:rPr>
+        <w:t>. Luego se sugiere</w:t>
+      </w:r>
+      <w:r>
+        <w:rPr>
+          <w:rFonts w:ascii="Arial" w:hAnsi="Arial" w:cs="Arial"/>
           <w:sz w:val="24"/>
           <w:szCs w:val="24"/>
         </w:rPr>
@@ -831,7 +870,31 @@
       </w:r>
       <w:r>
         <w:rPr>
-          <w:rFonts w:ascii="Times New Roman" w:hAnsi="Times New Roman" w:cs="Times New Roman"/>
+          <w:rFonts w:ascii="Arial" w:hAnsi="Arial" w:cs="Arial"/>
+          <w:sz w:val="24"/>
+          <w:szCs w:val="24"/>
+        </w:rPr>
+        <w:t xml:space="preserve">realizar una </w:t>
+      </w:r>
+      <w:r>
+        <w:rPr>
+          <w:rFonts w:ascii="Arial" w:hAnsi="Arial" w:cs="Arial"/>
+          <w:sz w:val="24"/>
+          <w:szCs w:val="24"/>
+        </w:rPr>
+        <w:t>comparación entre</w:t>
+      </w:r>
+      <w:r>
+        <w:rPr>
+          <w:rFonts w:ascii="Arial" w:hAnsi="Arial" w:cs="Arial"/>
+          <w:sz w:val="24"/>
+          <w:szCs w:val="24"/>
+        </w:rPr>
+        <w:t xml:space="preserve"> </w:t>
+      </w:r>
+      <w:r>
+        <w:rPr>
+          <w:rFonts w:ascii="Arial" w:hAnsi="Arial" w:cs="Arial"/>
           <w:sz w:val="24"/>
           <w:szCs w:val="24"/>
         </w:rPr>
@@ -839,7 +902,7 @@
       </w:r>
       <w:r>
         <w:rPr>
-          <w:rFonts w:ascii="Times New Roman" w:hAnsi="Times New Roman" w:cs="Times New Roman"/>
+          <w:rFonts w:ascii="Arial" w:hAnsi="Arial" w:cs="Arial"/>
           <w:b/>
           <w:sz w:val="24"/>
           <w:szCs w:val="24"/>
@@ -848,7 +911,7 @@
       </w:r>
       <w:r>
         <w:rPr>
-          <w:rFonts w:ascii="Times New Roman" w:hAnsi="Times New Roman" w:cs="Times New Roman"/>
+          <w:rFonts w:ascii="Arial" w:hAnsi="Arial" w:cs="Arial"/>
           <w:sz w:val="24"/>
           <w:szCs w:val="24"/>
         </w:rPr>
@@ -856,7 +919,7 @@
       </w:r>
       <w:r>
         <w:rPr>
-          <w:rFonts w:ascii="Times New Roman" w:hAnsi="Times New Roman" w:cs="Times New Roman"/>
+          <w:rFonts w:ascii="Arial" w:hAnsi="Arial" w:cs="Arial"/>
           <w:b/>
           <w:sz w:val="24"/>
           <w:szCs w:val="24"/>
@@ -865,76 +928,19 @@
       </w:r>
       <w:r>
         <w:rPr>
-          <w:rFonts w:ascii="Times New Roman" w:hAnsi="Times New Roman" w:cs="Times New Roman"/>
-          <w:sz w:val="24"/>
-          <w:szCs w:val="24"/>
-        </w:rPr>
-        <w:t>, teniendo en cuenta las diferentes propiedades de las sustancias. Así mismo</w:t>
-      </w:r>
-      <w:r>
-        <w:rPr>
-          <w:rFonts w:ascii="Times New Roman" w:hAnsi="Times New Roman" w:cs="Times New Roman"/>
-          <w:sz w:val="24"/>
-          <w:szCs w:val="24"/>
-        </w:rPr>
-        <w:t>,</w:t>
-      </w:r>
-      <w:r>
-        <w:rPr>
-          <w:rFonts w:ascii="Times New Roman" w:hAnsi="Times New Roman" w:cs="Times New Roman"/>
-          <w:sz w:val="24"/>
-          <w:szCs w:val="24"/>
-        </w:rPr>
-        <w:t xml:space="preserve"> se expone</w:t>
-      </w:r>
-      <w:r>
-        <w:rPr>
-          <w:rFonts w:ascii="Times New Roman" w:hAnsi="Times New Roman" w:cs="Times New Roman"/>
-          <w:sz w:val="24"/>
-          <w:szCs w:val="24"/>
-        </w:rPr>
-        <w:t>n</w:t>
-      </w:r>
-      <w:r>
-        <w:rPr>
-          <w:rFonts w:ascii="Times New Roman" w:hAnsi="Times New Roman" w:cs="Times New Roman"/>
-          <w:sz w:val="24"/>
-          <w:szCs w:val="24"/>
-        </w:rPr>
-        <w:t xml:space="preserve"> l</w:t>
-      </w:r>
-      <w:r>
-        <w:rPr>
-          <w:rFonts w:ascii="Times New Roman" w:hAnsi="Times New Roman" w:cs="Times New Roman"/>
-          <w:sz w:val="24"/>
-          <w:szCs w:val="24"/>
-        </w:rPr>
-        <w:t xml:space="preserve">os </w:t>
-      </w:r>
-      <w:r>
-        <w:rPr>
-          <w:rFonts w:ascii="Times New Roman" w:hAnsi="Times New Roman" w:cs="Times New Roman"/>
-          <w:b/>
-          <w:sz w:val="24"/>
-          <w:szCs w:val="24"/>
-        </w:rPr>
-        <w:t>elementos</w:t>
-      </w:r>
-      <w:r>
-        <w:rPr>
-          <w:rFonts w:ascii="Times New Roman" w:hAnsi="Times New Roman" w:cs="Times New Roman"/>
-          <w:sz w:val="24"/>
-          <w:szCs w:val="24"/>
-        </w:rPr>
-        <w:t xml:space="preserve"> que se encuentran en los compuestos orgánicos</w:t>
-      </w:r>
-      <w:r>
-        <w:rPr>
-          <w:rFonts w:ascii="Times New Roman" w:hAnsi="Times New Roman" w:cs="Times New Roman"/>
-          <w:sz w:val="24"/>
-          <w:szCs w:val="24"/>
-        </w:rPr>
-        <w:t>.</w:t>
+          <w:rFonts w:ascii="Arial" w:hAnsi="Arial" w:cs="Arial"/>
+          <w:sz w:val="24"/>
+          <w:szCs w:val="24"/>
+        </w:rPr>
+        <w:t>, teniendo en cuenta las diferentes propieda</w:t>
+      </w:r>
+      <w:r>
+        <w:rPr>
+          <w:rFonts w:ascii="Arial" w:hAnsi="Arial" w:cs="Arial"/>
+          <w:sz w:val="24"/>
+          <w:szCs w:val="24"/>
+        </w:rPr>
+        <w:t xml:space="preserve">des de las sustancias. Es importante mostrar la relación entre la química orgánica y los seres vivos. </w:t>
       </w:r>
     </w:p>
     <w:p>
@@ -943,7 +949,7 @@
         <w:ind w:left="360"/>
         <w:jc w:val="both"/>
         <w:rPr>
-          <w:rFonts w:ascii="Times New Roman" w:hAnsi="Times New Roman" w:cs="Times New Roman"/>
+          <w:rFonts w:ascii="Arial" w:hAnsi="Arial" w:cs="Arial"/>
           <w:sz w:val="24"/>
           <w:szCs w:val="24"/>
         </w:rPr>
@@ -955,22 +961,129 @@
         <w:ind w:left="360"/>
         <w:jc w:val="both"/>
         <w:rPr>
-          <w:rFonts w:ascii="Times New Roman" w:hAnsi="Times New Roman" w:cs="Times New Roman"/>
-          <w:sz w:val="24"/>
-          <w:szCs w:val="24"/>
-        </w:rPr>
-      </w:pPr>
-      <w:r>
-        <w:rPr>
-          <w:rFonts w:ascii="Times New Roman" w:hAnsi="Times New Roman" w:cs="Times New Roman"/>
-          <w:sz w:val="24"/>
-          <w:szCs w:val="24"/>
-        </w:rPr>
-        <w:t>A continuación se desarrolla</w:t>
-      </w:r>
-      <w:r>
-        <w:rPr>
-          <w:rFonts w:ascii="Times New Roman" w:hAnsi="Times New Roman" w:cs="Times New Roman"/>
+          <w:rFonts w:ascii="Arial" w:hAnsi="Arial" w:cs="Arial"/>
+          <w:sz w:val="24"/>
+          <w:szCs w:val="24"/>
+        </w:rPr>
+      </w:pPr>
+      <w:r>
+        <w:rPr>
+          <w:rFonts w:ascii="Arial" w:hAnsi="Arial" w:cs="Arial"/>
+          <w:sz w:val="24"/>
+          <w:szCs w:val="24"/>
+        </w:rPr>
+        <w:t>A continuación se desarrolla el</w:t>
+      </w:r>
+      <w:r>
+        <w:rPr>
+          <w:rFonts w:ascii="Arial" w:hAnsi="Arial" w:cs="Arial"/>
+          <w:sz w:val="24"/>
+          <w:szCs w:val="24"/>
+        </w:rPr>
+        <w:t xml:space="preserve"> </w:t>
+      </w:r>
+      <w:r>
+        <w:rPr>
+          <w:rFonts w:ascii="Arial" w:hAnsi="Arial" w:cs="Arial"/>
+          <w:b/>
+          <w:sz w:val="24"/>
+          <w:szCs w:val="24"/>
+        </w:rPr>
+        <w:t>carbono</w:t>
+      </w:r>
+      <w:r>
+        <w:rPr>
+          <w:rFonts w:ascii="Arial" w:hAnsi="Arial" w:cs="Arial"/>
+          <w:sz w:val="24"/>
+          <w:szCs w:val="24"/>
+        </w:rPr>
+        <w:t xml:space="preserve"> y</w:t>
+      </w:r>
+      <w:r>
+        <w:rPr>
+          <w:rFonts w:ascii="Arial" w:hAnsi="Arial" w:cs="Arial"/>
+          <w:sz w:val="24"/>
+          <w:szCs w:val="24"/>
+        </w:rPr>
+        <w:t xml:space="preserve"> </w:t>
+      </w:r>
+      <w:r>
+        <w:rPr>
+          <w:rFonts w:ascii="Arial" w:hAnsi="Arial" w:cs="Arial"/>
+          <w:sz w:val="24"/>
+          <w:szCs w:val="24"/>
+        </w:rPr>
+        <w:t xml:space="preserve">se expone </w:t>
+      </w:r>
+      <w:r>
+        <w:rPr>
+          <w:rFonts w:ascii="Arial" w:hAnsi="Arial" w:cs="Arial"/>
+          <w:sz w:val="24"/>
+          <w:szCs w:val="24"/>
+        </w:rPr>
+        <w:t>su ciclo biogeoquímico</w:t>
+      </w:r>
+      <w:r>
+        <w:rPr>
+          <w:rFonts w:ascii="Arial" w:hAnsi="Arial" w:cs="Arial"/>
+          <w:sz w:val="24"/>
+          <w:szCs w:val="24"/>
+        </w:rPr>
+        <w:t>,</w:t>
+      </w:r>
+      <w:r>
+        <w:rPr>
+          <w:rFonts w:ascii="Arial" w:hAnsi="Arial" w:cs="Arial"/>
+          <w:b/>
+          <w:sz w:val="24"/>
+          <w:szCs w:val="24"/>
+        </w:rPr>
+        <w:t xml:space="preserve"> </w:t>
+      </w:r>
+      <w:r>
+        <w:rPr>
+          <w:rFonts w:ascii="Arial" w:hAnsi="Arial" w:cs="Arial"/>
+          <w:sz w:val="24"/>
+          <w:szCs w:val="24"/>
+        </w:rPr>
+        <w:t xml:space="preserve">para que los estudiantes comprendan </w:t>
+      </w:r>
+      <w:r>
+        <w:rPr>
+          <w:rFonts w:ascii="Arial" w:hAnsi="Arial" w:cs="Arial"/>
+          <w:sz w:val="24"/>
+          <w:szCs w:val="24"/>
+        </w:rPr>
+        <w:t xml:space="preserve">su importancia en el desarrollo de la </w:t>
+      </w:r>
+      <w:r>
+        <w:rPr>
+          <w:rFonts w:ascii="Arial" w:hAnsi="Arial" w:cs="Arial"/>
+          <w:sz w:val="24"/>
+          <w:szCs w:val="24"/>
+        </w:rPr>
+        <w:lastRenderedPageBreak/>
+        <w:t>vida. Posteriormente</w:t>
+      </w:r>
+      <w:r>
+        <w:rPr>
+          <w:rFonts w:ascii="Arial" w:hAnsi="Arial" w:cs="Arial"/>
+          <w:sz w:val="24"/>
+          <w:szCs w:val="24"/>
+        </w:rPr>
+        <w:t>,</w:t>
+      </w:r>
+      <w:r>
+        <w:rPr>
+          <w:rFonts w:ascii="Arial" w:hAnsi="Arial" w:cs="Arial"/>
+          <w:sz w:val="24"/>
+          <w:szCs w:val="24"/>
+        </w:rPr>
+        <w:t xml:space="preserve"> se explica</w:t>
+      </w:r>
+      <w:r>
+        <w:rPr>
+          <w:rFonts w:ascii="Arial" w:hAnsi="Arial" w:cs="Arial"/>
           <w:sz w:val="24"/>
           <w:szCs w:val="24"/>
         </w:rPr>
@@ -978,41 +1091,106 @@
       </w:r>
       <w:r>
         <w:rPr>
-          <w:rFonts w:ascii="Times New Roman" w:hAnsi="Times New Roman" w:cs="Times New Roman"/>
-          <w:sz w:val="24"/>
-          <w:szCs w:val="24"/>
-        </w:rPr>
-        <w:t xml:space="preserve"> las </w:t>
-      </w:r>
-      <w:r>
-        <w:rPr>
-          <w:rFonts w:ascii="Times New Roman" w:hAnsi="Times New Roman" w:cs="Times New Roman"/>
-          <w:b/>
-          <w:sz w:val="24"/>
-          <w:szCs w:val="24"/>
-        </w:rPr>
-        <w:t>propiedades del carbono</w:t>
-      </w:r>
-      <w:r>
-        <w:rPr>
-          <w:rFonts w:ascii="Times New Roman" w:hAnsi="Times New Roman" w:cs="Times New Roman"/>
-          <w:sz w:val="24"/>
-          <w:szCs w:val="24"/>
-        </w:rPr>
-        <w:t xml:space="preserve"> y se expone el </w:t>
-      </w:r>
-      <w:r>
-        <w:rPr>
-          <w:rFonts w:ascii="Times New Roman" w:hAnsi="Times New Roman" w:cs="Times New Roman"/>
-          <w:b/>
-          <w:sz w:val="24"/>
-          <w:szCs w:val="24"/>
-        </w:rPr>
-        <w:t>ciclo del carbono</w:t>
-      </w:r>
-      <w:r>
-        <w:rPr>
-          <w:rFonts w:ascii="Times New Roman" w:hAnsi="Times New Roman" w:cs="Times New Roman"/>
+          <w:rFonts w:ascii="Arial" w:hAnsi="Arial" w:cs="Arial"/>
+          <w:sz w:val="24"/>
+          <w:szCs w:val="24"/>
+        </w:rPr>
+        <w:t xml:space="preserve"> las</w:t>
+      </w:r>
+      <w:r>
+        <w:rPr>
+          <w:rFonts w:ascii="Arial" w:hAnsi="Arial" w:cs="Arial"/>
+          <w:sz w:val="24"/>
+          <w:szCs w:val="24"/>
+        </w:rPr>
+        <w:t> </w:t>
+      </w:r>
+      <w:r>
+        <w:rPr>
+          <w:rFonts w:ascii="Arial" w:hAnsi="Arial" w:cs="Arial"/>
+          <w:b/>
+          <w:bCs/>
+          <w:sz w:val="24"/>
+          <w:szCs w:val="24"/>
+        </w:rPr>
+        <w:t>formas alotrópicas del carbono</w:t>
+      </w:r>
+      <w:r>
+        <w:rPr>
+          <w:rFonts w:ascii="Arial" w:hAnsi="Arial" w:cs="Arial"/>
+          <w:sz w:val="24"/>
+          <w:szCs w:val="24"/>
+        </w:rPr>
+        <w:t>, resaltando la </w:t>
+      </w:r>
+      <w:r>
+        <w:rPr>
+          <w:rFonts w:ascii="Arial" w:hAnsi="Arial" w:cs="Arial"/>
+          <w:bCs/>
+          <w:sz w:val="24"/>
+          <w:szCs w:val="24"/>
+        </w:rPr>
+        <w:t>estructura</w:t>
+      </w:r>
+      <w:r>
+        <w:rPr>
+          <w:rFonts w:ascii="Arial" w:hAnsi="Arial" w:cs="Arial"/>
+          <w:sz w:val="24"/>
+          <w:szCs w:val="24"/>
+        </w:rPr>
+        <w:t> y las características de cada una</w:t>
+      </w:r>
+      <w:r>
+        <w:rPr>
+          <w:rFonts w:ascii="Arial" w:hAnsi="Arial" w:cs="Arial"/>
+          <w:sz w:val="24"/>
+          <w:szCs w:val="24"/>
+        </w:rPr>
+        <w:t>. Es conveniente realizar una práctica de laboratorio</w:t>
+      </w:r>
+      <w:r>
+        <w:rPr>
+          <w:rFonts w:ascii="Arial" w:hAnsi="Arial" w:cs="Arial"/>
+          <w:sz w:val="24"/>
+          <w:szCs w:val="24"/>
+        </w:rPr>
+        <w:t xml:space="preserve"> donde el estudiante pueda </w:t>
+      </w:r>
+      <w:r>
+        <w:rPr>
+          <w:rFonts w:ascii="Arial" w:hAnsi="Arial" w:cs="Arial"/>
+          <w:sz w:val="24"/>
+          <w:szCs w:val="24"/>
+        </w:rPr>
+        <w:t xml:space="preserve">evidenciar </w:t>
+      </w:r>
+      <w:r>
+        <w:rPr>
+          <w:rFonts w:ascii="Arial" w:hAnsi="Arial" w:cs="Arial"/>
+          <w:sz w:val="24"/>
+          <w:szCs w:val="24"/>
+        </w:rPr>
+        <w:t>las propiedades de alg</w:t>
+      </w:r>
+      <w:r>
+        <w:rPr>
+          <w:rFonts w:ascii="Arial" w:hAnsi="Arial" w:cs="Arial"/>
+          <w:sz w:val="24"/>
+          <w:szCs w:val="24"/>
+        </w:rPr>
+        <w:t>una de estas formas alotróp</w:t>
+      </w:r>
+      <w:r>
+        <w:rPr>
+          <w:rFonts w:ascii="Arial" w:hAnsi="Arial" w:cs="Arial"/>
+          <w:sz w:val="24"/>
+          <w:szCs w:val="24"/>
+        </w:rPr>
+        <w:t>icas</w:t>
+      </w:r>
+      <w:r>
+        <w:rPr>
+          <w:rFonts w:ascii="Arial" w:hAnsi="Arial" w:cs="Arial"/>
           <w:sz w:val="24"/>
           <w:szCs w:val="24"/>
         </w:rPr>
@@ -1020,8 +1198,7 @@
       </w:r>
       <w:r>
         <w:rPr>
-          <w:rFonts w:ascii="Times New Roman" w:hAnsi="Times New Roman" w:cs="Times New Roman"/>
-          <w:b/>
+          <w:rFonts w:ascii="Arial" w:hAnsi="Arial" w:cs="Arial"/>
           <w:sz w:val="24"/>
           <w:szCs w:val="24"/>
         </w:rPr>
@@ -1029,143 +1206,43 @@
       </w:r>
       <w:r>
         <w:rPr>
-          <w:rFonts w:ascii="Times New Roman" w:hAnsi="Times New Roman" w:cs="Times New Roman"/>
-          <w:sz w:val="24"/>
-          <w:szCs w:val="24"/>
-        </w:rPr>
-        <w:t xml:space="preserve">para que los estudiantes comprendan </w:t>
-      </w:r>
-      <w:r>
-        <w:rPr>
-          <w:rFonts w:ascii="Times New Roman" w:hAnsi="Times New Roman" w:cs="Times New Roman"/>
-          <w:sz w:val="24"/>
-          <w:szCs w:val="24"/>
-        </w:rPr>
-        <w:t>su importancia en el desarrollo de la vida. Posteriormente</w:t>
-      </w:r>
-      <w:r>
-        <w:rPr>
-          <w:rFonts w:ascii="Times New Roman" w:hAnsi="Times New Roman" w:cs="Times New Roman"/>
-          <w:sz w:val="24"/>
-          <w:szCs w:val="24"/>
-        </w:rPr>
-        <w:t>,</w:t>
-      </w:r>
-      <w:r>
-        <w:rPr>
-          <w:rFonts w:ascii="Times New Roman" w:hAnsi="Times New Roman" w:cs="Times New Roman"/>
-          <w:sz w:val="24"/>
-          <w:szCs w:val="24"/>
-        </w:rPr>
-        <w:t xml:space="preserve"> se explica</w:t>
-      </w:r>
-      <w:r>
-        <w:rPr>
-          <w:rFonts w:ascii="Times New Roman" w:hAnsi="Times New Roman" w:cs="Times New Roman"/>
-          <w:sz w:val="24"/>
-          <w:szCs w:val="24"/>
-        </w:rPr>
-        <w:t>n</w:t>
-      </w:r>
-      <w:r>
-        <w:rPr>
-          <w:rFonts w:ascii="Times New Roman" w:hAnsi="Times New Roman" w:cs="Times New Roman"/>
-          <w:sz w:val="24"/>
-          <w:szCs w:val="24"/>
-        </w:rPr>
-        <w:t xml:space="preserve"> las</w:t>
-      </w:r>
-      <w:r>
-        <w:rPr>
-          <w:rFonts w:ascii="Times New Roman" w:hAnsi="Times New Roman" w:cs="Times New Roman"/>
-          <w:sz w:val="24"/>
-          <w:szCs w:val="24"/>
-        </w:rPr>
-        <w:t> </w:t>
-      </w:r>
-      <w:r>
-        <w:rPr>
-          <w:rFonts w:ascii="Times New Roman" w:hAnsi="Times New Roman" w:cs="Times New Roman"/>
-          <w:b/>
-          <w:bCs/>
-          <w:sz w:val="24"/>
-          <w:szCs w:val="24"/>
-        </w:rPr>
-        <w:t>formas alotrópicas del carbono</w:t>
-      </w:r>
-      <w:r>
-        <w:rPr>
-          <w:rFonts w:ascii="Times New Roman" w:hAnsi="Times New Roman" w:cs="Times New Roman"/>
-          <w:sz w:val="24"/>
-          <w:szCs w:val="24"/>
-        </w:rPr>
-        <w:t>, resaltando la </w:t>
-      </w:r>
-      <w:r>
-        <w:rPr>
-          <w:rFonts w:ascii="Times New Roman" w:hAnsi="Times New Roman" w:cs="Times New Roman"/>
-          <w:bCs/>
-          <w:sz w:val="24"/>
-          <w:szCs w:val="24"/>
-        </w:rPr>
-        <w:t>estructura</w:t>
-      </w:r>
-      <w:r>
-        <w:rPr>
-          <w:rFonts w:ascii="Times New Roman" w:hAnsi="Times New Roman" w:cs="Times New Roman"/>
-          <w:sz w:val="24"/>
-          <w:szCs w:val="24"/>
-        </w:rPr>
-        <w:t> y las características de cada una de ellas</w:t>
-      </w:r>
-      <w:r>
-        <w:rPr>
-          <w:rFonts w:ascii="Times New Roman" w:hAnsi="Times New Roman" w:cs="Times New Roman"/>
-          <w:sz w:val="24"/>
-          <w:szCs w:val="24"/>
-        </w:rPr>
-        <w:t xml:space="preserve">. Es conveniente realizar una </w:t>
-      </w:r>
-      <w:r>
-        <w:rPr>
-          <w:rFonts w:ascii="Times New Roman" w:hAnsi="Times New Roman" w:cs="Times New Roman"/>
-          <w:sz w:val="24"/>
-          <w:szCs w:val="24"/>
-        </w:rPr>
-        <w:lastRenderedPageBreak/>
-        <w:t>práctica de laboratorio</w:t>
-      </w:r>
-      <w:r>
-        <w:rPr>
-          <w:rFonts w:ascii="Times New Roman" w:hAnsi="Times New Roman" w:cs="Times New Roman"/>
-          <w:sz w:val="24"/>
-          <w:szCs w:val="24"/>
-        </w:rPr>
-        <w:t xml:space="preserve"> donde el estudiante pueda </w:t>
-      </w:r>
-      <w:r>
-        <w:rPr>
-          <w:rFonts w:ascii="Times New Roman" w:hAnsi="Times New Roman" w:cs="Times New Roman"/>
-          <w:sz w:val="24"/>
-          <w:szCs w:val="24"/>
-        </w:rPr>
-        <w:t xml:space="preserve">evidenciar </w:t>
-      </w:r>
-      <w:r>
-        <w:rPr>
-          <w:rFonts w:ascii="Times New Roman" w:hAnsi="Times New Roman" w:cs="Times New Roman"/>
-          <w:sz w:val="24"/>
-          <w:szCs w:val="24"/>
-        </w:rPr>
-        <w:t>las propiedades de alg</w:t>
-      </w:r>
-      <w:r>
-        <w:rPr>
-          <w:rFonts w:ascii="Times New Roman" w:hAnsi="Times New Roman" w:cs="Times New Roman"/>
-          <w:sz w:val="24"/>
-          <w:szCs w:val="24"/>
-        </w:rPr>
-        <w:t>una de estas formas alotrópicas.</w:t>
+          <w:rFonts w:ascii="Arial" w:hAnsi="Arial" w:cs="Arial"/>
+          <w:sz w:val="24"/>
+          <w:szCs w:val="24"/>
+        </w:rPr>
+        <w:t xml:space="preserve">para ello se cuenta con un recurso </w:t>
+      </w:r>
+      <w:r>
+        <w:rPr>
+          <w:rFonts w:ascii="Arial" w:hAnsi="Arial" w:cs="Arial"/>
+          <w:sz w:val="24"/>
+          <w:szCs w:val="24"/>
+        </w:rPr>
+        <w:t>“P</w:t>
+      </w:r>
+      <w:r>
+        <w:rPr>
+          <w:rFonts w:ascii="Arial" w:hAnsi="Arial" w:cs="Arial"/>
+          <w:sz w:val="24"/>
+          <w:szCs w:val="24"/>
+        </w:rPr>
+        <w:t>rofundiza</w:t>
+      </w:r>
+      <w:r>
+        <w:rPr>
+          <w:rFonts w:ascii="Arial" w:hAnsi="Arial" w:cs="Arial"/>
+          <w:sz w:val="24"/>
+          <w:szCs w:val="24"/>
+        </w:rPr>
+        <w:t>”</w:t>
+      </w:r>
+      <w:r>
+        <w:rPr>
+          <w:rFonts w:ascii="Arial" w:hAnsi="Arial" w:cs="Arial"/>
+          <w:sz w:val="24"/>
+          <w:szCs w:val="24"/>
+        </w:rPr>
+        <w:t>.</w:t>
       </w:r>
     </w:p>
     <w:p>
@@ -1174,7 +1251,7 @@
         <w:ind w:left="360"/>
         <w:jc w:val="both"/>
         <w:rPr>
-          <w:rFonts w:ascii="Times New Roman" w:hAnsi="Times New Roman" w:cs="Times New Roman"/>
+          <w:rFonts w:ascii="Arial" w:hAnsi="Arial" w:cs="Arial"/>
           <w:sz w:val="24"/>
           <w:szCs w:val="24"/>
         </w:rPr>
@@ -1186,14 +1263,14 @@
         <w:ind w:left="360"/>
         <w:jc w:val="both"/>
         <w:rPr>
-          <w:rFonts w:ascii="Times New Roman" w:hAnsi="Times New Roman" w:cs="Times New Roman"/>
-          <w:sz w:val="24"/>
-          <w:szCs w:val="24"/>
-        </w:rPr>
-      </w:pPr>
-      <w:r>
-        <w:rPr>
-          <w:rFonts w:ascii="Times New Roman" w:hAnsi="Times New Roman" w:cs="Times New Roman"/>
+          <w:rFonts w:ascii="Arial" w:hAnsi="Arial" w:cs="Arial"/>
+          <w:sz w:val="24"/>
+          <w:szCs w:val="24"/>
+        </w:rPr>
+      </w:pPr>
+      <w:r>
+        <w:rPr>
+          <w:rFonts w:ascii="Arial" w:hAnsi="Arial" w:cs="Arial"/>
           <w:sz w:val="24"/>
           <w:szCs w:val="24"/>
         </w:rPr>
@@ -1201,7 +1278,7 @@
       </w:r>
       <w:r>
         <w:rPr>
-          <w:rFonts w:ascii="Times New Roman" w:hAnsi="Times New Roman" w:cs="Times New Roman"/>
+          <w:rFonts w:ascii="Arial" w:hAnsi="Arial" w:cs="Arial"/>
           <w:sz w:val="24"/>
           <w:szCs w:val="24"/>
         </w:rPr>
@@ -1209,7 +1286,7 @@
       </w:r>
       <w:r>
         <w:rPr>
-          <w:rFonts w:ascii="Times New Roman" w:hAnsi="Times New Roman" w:cs="Times New Roman"/>
+          <w:rFonts w:ascii="Arial" w:hAnsi="Arial" w:cs="Arial"/>
           <w:b/>
           <w:sz w:val="24"/>
           <w:szCs w:val="24"/>
@@ -1218,7 +1295,7 @@
       </w:r>
       <w:r>
         <w:rPr>
-          <w:rFonts w:ascii="Times New Roman" w:hAnsi="Times New Roman" w:cs="Times New Roman"/>
+          <w:rFonts w:ascii="Arial" w:hAnsi="Arial" w:cs="Arial"/>
           <w:sz w:val="24"/>
           <w:szCs w:val="24"/>
         </w:rPr>
@@ -1226,7 +1303,7 @@
       </w:r>
       <w:r>
         <w:rPr>
-          <w:rFonts w:ascii="Times New Roman" w:hAnsi="Times New Roman" w:cs="Times New Roman"/>
+          <w:rFonts w:ascii="Arial" w:hAnsi="Arial" w:cs="Arial"/>
           <w:sz w:val="24"/>
           <w:szCs w:val="24"/>
         </w:rPr>
@@ -1234,7 +1311,7 @@
       </w:r>
       <w:r>
         <w:rPr>
-          <w:rFonts w:ascii="Times New Roman" w:hAnsi="Times New Roman" w:cs="Times New Roman"/>
+          <w:rFonts w:ascii="Arial" w:hAnsi="Arial" w:cs="Arial"/>
           <w:sz w:val="24"/>
           <w:szCs w:val="24"/>
         </w:rPr>
@@ -1242,7 +1319,7 @@
       </w:r>
       <w:r>
         <w:rPr>
-          <w:rFonts w:ascii="Times New Roman" w:hAnsi="Times New Roman" w:cs="Times New Roman"/>
+          <w:rFonts w:ascii="Arial" w:hAnsi="Arial" w:cs="Arial"/>
           <w:sz w:val="24"/>
           <w:szCs w:val="24"/>
         </w:rPr>
@@ -1250,7 +1327,7 @@
       </w:r>
       <w:r>
         <w:rPr>
-          <w:rFonts w:ascii="Times New Roman" w:hAnsi="Times New Roman" w:cs="Times New Roman"/>
+          <w:rFonts w:ascii="Arial" w:hAnsi="Arial" w:cs="Arial"/>
           <w:sz w:val="24"/>
           <w:szCs w:val="24"/>
         </w:rPr>
@@ -1258,7 +1335,7 @@
       </w:r>
       <w:r>
         <w:rPr>
-          <w:rFonts w:ascii="Times New Roman" w:hAnsi="Times New Roman" w:cs="Times New Roman"/>
+          <w:rFonts w:ascii="Arial" w:hAnsi="Arial" w:cs="Arial"/>
           <w:sz w:val="24"/>
           <w:szCs w:val="24"/>
         </w:rPr>
@@ -1266,23 +1343,15 @@
       </w:r>
       <w:r>
         <w:rPr>
-          <w:rFonts w:ascii="Times New Roman" w:hAnsi="Times New Roman" w:cs="Times New Roman"/>
-          <w:sz w:val="24"/>
-          <w:szCs w:val="24"/>
-        </w:rPr>
-        <w:t>)</w:t>
-      </w:r>
-      <w:r>
-        <w:rPr>
-          <w:rFonts w:ascii="Times New Roman" w:hAnsi="Times New Roman" w:cs="Times New Roman"/>
-          <w:sz w:val="24"/>
-          <w:szCs w:val="24"/>
-        </w:rPr>
-        <w:t xml:space="preserve"> </w:t>
-      </w:r>
-      <w:r>
-        <w:rPr>
-          <w:rFonts w:ascii="Times New Roman" w:hAnsi="Times New Roman" w:cs="Times New Roman"/>
+          <w:rFonts w:ascii="Arial" w:hAnsi="Arial" w:cs="Arial"/>
+          <w:sz w:val="24"/>
+          <w:szCs w:val="24"/>
+        </w:rPr>
+        <w:t xml:space="preserve">) </w:t>
+      </w:r>
+      <w:r>
+        <w:rPr>
+          <w:rFonts w:ascii="Arial" w:hAnsi="Arial" w:cs="Arial"/>
           <w:sz w:val="24"/>
           <w:szCs w:val="24"/>
         </w:rPr>
@@ -1295,7 +1364,7 @@
         <w:ind w:left="360"/>
         <w:jc w:val="both"/>
         <w:rPr>
-          <w:rFonts w:ascii="Times New Roman" w:hAnsi="Times New Roman" w:cs="Times New Roman"/>
+          <w:rFonts w:ascii="Arial" w:hAnsi="Arial" w:cs="Arial"/>
           <w:sz w:val="24"/>
           <w:szCs w:val="24"/>
         </w:rPr>
@@ -1307,14 +1376,14 @@
         <w:ind w:left="360"/>
         <w:jc w:val="both"/>
         <w:rPr>
-          <w:rFonts w:ascii="Times New Roman" w:hAnsi="Times New Roman" w:cs="Times New Roman"/>
-          <w:sz w:val="24"/>
-          <w:szCs w:val="24"/>
-        </w:rPr>
-      </w:pPr>
-      <w:r>
-        <w:rPr>
-          <w:rFonts w:ascii="Times New Roman" w:hAnsi="Times New Roman" w:cs="Times New Roman"/>
+          <w:rFonts w:ascii="Arial" w:hAnsi="Arial" w:cs="Arial"/>
+          <w:sz w:val="24"/>
+          <w:szCs w:val="24"/>
+        </w:rPr>
+      </w:pPr>
+      <w:r>
+        <w:rPr>
+          <w:rFonts w:ascii="Arial" w:hAnsi="Arial" w:cs="Arial"/>
           <w:sz w:val="24"/>
           <w:szCs w:val="24"/>
         </w:rPr>
@@ -1322,7 +1391,7 @@
       </w:r>
       <w:r>
         <w:rPr>
-          <w:rFonts w:ascii="Times New Roman" w:hAnsi="Times New Roman" w:cs="Times New Roman"/>
+          <w:rFonts w:ascii="Arial" w:hAnsi="Arial" w:cs="Arial"/>
           <w:sz w:val="24"/>
           <w:szCs w:val="24"/>
         </w:rPr>
@@ -1330,7 +1399,7 @@
       </w:r>
       <w:r>
         <w:rPr>
-          <w:rFonts w:ascii="Times New Roman" w:hAnsi="Times New Roman" w:cs="Times New Roman"/>
+          <w:rFonts w:ascii="Arial" w:hAnsi="Arial" w:cs="Arial"/>
           <w:sz w:val="24"/>
           <w:szCs w:val="24"/>
         </w:rPr>
@@ -1338,7 +1407,7 @@
       </w:r>
       <w:r>
         <w:rPr>
-          <w:rFonts w:ascii="Times New Roman" w:hAnsi="Times New Roman" w:cs="Times New Roman"/>
+          <w:rFonts w:ascii="Arial" w:hAnsi="Arial" w:cs="Arial"/>
           <w:sz w:val="24"/>
           <w:szCs w:val="24"/>
         </w:rPr>
@@ -1346,7 +1415,7 @@
       </w:r>
       <w:r>
         <w:rPr>
-          <w:rFonts w:ascii="Times New Roman" w:hAnsi="Times New Roman" w:cs="Times New Roman"/>
+          <w:rFonts w:ascii="Arial" w:hAnsi="Arial" w:cs="Arial"/>
           <w:sz w:val="24"/>
           <w:szCs w:val="24"/>
         </w:rPr>
@@ -1354,7 +1423,7 @@
       </w:r>
       <w:r>
         <w:rPr>
-          <w:rFonts w:ascii="Times New Roman" w:hAnsi="Times New Roman" w:cs="Times New Roman"/>
+          <w:rFonts w:ascii="Arial" w:hAnsi="Arial" w:cs="Arial"/>
           <w:b/>
           <w:sz w:val="24"/>
           <w:szCs w:val="24"/>
@@ -1363,7 +1432,7 @@
       </w:r>
       <w:r>
         <w:rPr>
-          <w:rFonts w:ascii="Times New Roman" w:hAnsi="Times New Roman" w:cs="Times New Roman"/>
+          <w:rFonts w:ascii="Arial" w:hAnsi="Arial" w:cs="Arial"/>
           <w:sz w:val="24"/>
           <w:szCs w:val="24"/>
         </w:rPr>
@@ -1371,7 +1440,7 @@
       </w:r>
       <w:r>
         <w:rPr>
-          <w:rFonts w:ascii="Times New Roman" w:hAnsi="Times New Roman" w:cs="Times New Roman"/>
+          <w:rFonts w:ascii="Arial" w:hAnsi="Arial" w:cs="Arial"/>
           <w:sz w:val="24"/>
           <w:szCs w:val="24"/>
         </w:rPr>
@@ -1379,7 +1448,7 @@
       </w:r>
       <w:r>
         <w:rPr>
-          <w:rFonts w:ascii="Times New Roman" w:hAnsi="Times New Roman" w:cs="Times New Roman"/>
+          <w:rFonts w:ascii="Arial" w:hAnsi="Arial" w:cs="Arial"/>
           <w:sz w:val="24"/>
           <w:szCs w:val="24"/>
         </w:rPr>
@@ -1387,15 +1456,47 @@
       </w:r>
       <w:r>
         <w:rPr>
-          <w:rFonts w:ascii="Times New Roman" w:hAnsi="Times New Roman" w:cs="Times New Roman"/>
-          <w:sz w:val="24"/>
-          <w:szCs w:val="24"/>
-        </w:rPr>
-        <w:t>, como la condensada, desarrollada y semidesarrollada.</w:t>
-      </w:r>
-      <w:r>
-        <w:rPr>
-          <w:rFonts w:ascii="Times New Roman" w:hAnsi="Times New Roman" w:cs="Times New Roman"/>
+          <w:rFonts w:ascii="Arial" w:hAnsi="Arial" w:cs="Arial"/>
+          <w:sz w:val="24"/>
+          <w:szCs w:val="24"/>
+        </w:rPr>
+        <w:t xml:space="preserve">, como la condensada, </w:t>
+      </w:r>
+      <w:r>
+        <w:rPr>
+          <w:rFonts w:ascii="Arial" w:hAnsi="Arial" w:cs="Arial"/>
+          <w:sz w:val="24"/>
+          <w:szCs w:val="24"/>
+        </w:rPr>
+        <w:t xml:space="preserve">la </w:t>
+      </w:r>
+      <w:r>
+        <w:rPr>
+          <w:rFonts w:ascii="Arial" w:hAnsi="Arial" w:cs="Arial"/>
+          <w:sz w:val="24"/>
+          <w:szCs w:val="24"/>
+        </w:rPr>
+        <w:t xml:space="preserve">desarrollada y </w:t>
+      </w:r>
+      <w:r>
+        <w:rPr>
+          <w:rFonts w:ascii="Arial" w:hAnsi="Arial" w:cs="Arial"/>
+          <w:sz w:val="24"/>
+          <w:szCs w:val="24"/>
+        </w:rPr>
+        <w:t xml:space="preserve">la </w:t>
+      </w:r>
+      <w:r>
+        <w:rPr>
+          <w:rFonts w:ascii="Arial" w:hAnsi="Arial" w:cs="Arial"/>
+          <w:sz w:val="24"/>
+          <w:szCs w:val="24"/>
+        </w:rPr>
+        <w:t>semidesarrollada.</w:t>
+      </w:r>
+      <w:r>
+        <w:rPr>
+          <w:rFonts w:ascii="Arial" w:hAnsi="Arial" w:cs="Arial"/>
           <w:sz w:val="24"/>
           <w:szCs w:val="24"/>
         </w:rPr>
@@ -1403,7 +1504,7 @@
       </w:r>
       <w:r>
         <w:rPr>
-          <w:rFonts w:ascii="Times New Roman" w:hAnsi="Times New Roman" w:cs="Times New Roman"/>
+          <w:rFonts w:ascii="Arial" w:hAnsi="Arial" w:cs="Arial"/>
           <w:sz w:val="24"/>
           <w:szCs w:val="24"/>
         </w:rPr>
@@ -1411,7 +1512,7 @@
       </w:r>
       <w:r>
         <w:rPr>
-          <w:rFonts w:ascii="Times New Roman" w:hAnsi="Times New Roman" w:cs="Times New Roman"/>
+          <w:rFonts w:ascii="Arial" w:hAnsi="Arial" w:cs="Arial"/>
           <w:sz w:val="24"/>
           <w:szCs w:val="24"/>
         </w:rPr>
@@ -1419,7 +1520,7 @@
       </w:r>
       <w:r>
         <w:rPr>
-          <w:rFonts w:ascii="Times New Roman" w:hAnsi="Times New Roman" w:cs="Times New Roman"/>
+          <w:rFonts w:ascii="Arial" w:hAnsi="Arial" w:cs="Arial"/>
           <w:b/>
           <w:sz w:val="24"/>
           <w:szCs w:val="24"/>
@@ -1428,7 +1529,7 @@
       </w:r>
       <w:r>
         <w:rPr>
-          <w:rFonts w:ascii="Times New Roman" w:hAnsi="Times New Roman" w:cs="Times New Roman"/>
+          <w:rFonts w:ascii="Arial" w:hAnsi="Arial" w:cs="Arial"/>
           <w:sz w:val="24"/>
           <w:szCs w:val="24"/>
         </w:rPr>
@@ -1436,7 +1537,7 @@
       </w:r>
       <w:r>
         <w:rPr>
-          <w:rFonts w:ascii="Times New Roman" w:hAnsi="Times New Roman" w:cs="Times New Roman"/>
+          <w:rFonts w:ascii="Arial" w:hAnsi="Arial" w:cs="Arial"/>
           <w:b/>
           <w:sz w:val="24"/>
           <w:szCs w:val="24"/>
@@ -1445,7 +1546,7 @@
       </w:r>
       <w:r>
         <w:rPr>
-          <w:rFonts w:ascii="Times New Roman" w:hAnsi="Times New Roman" w:cs="Times New Roman"/>
+          <w:rFonts w:ascii="Arial" w:hAnsi="Arial" w:cs="Arial"/>
           <w:sz w:val="24"/>
           <w:szCs w:val="24"/>
         </w:rPr>
@@ -1458,7 +1559,7 @@
         <w:ind w:left="360"/>
         <w:jc w:val="both"/>
         <w:rPr>
-          <w:rFonts w:ascii="Times New Roman" w:hAnsi="Times New Roman" w:cs="Times New Roman"/>
+          <w:rFonts w:ascii="Arial" w:hAnsi="Arial" w:cs="Arial"/>
           <w:sz w:val="24"/>
           <w:szCs w:val="24"/>
         </w:rPr>
@@ -1470,14 +1571,14 @@
         <w:ind w:left="360"/>
         <w:jc w:val="both"/>
         <w:rPr>
-          <w:rFonts w:ascii="Times New Roman" w:hAnsi="Times New Roman" w:cs="Times New Roman"/>
-          <w:sz w:val="24"/>
-          <w:szCs w:val="24"/>
-        </w:rPr>
-      </w:pPr>
-      <w:r>
-        <w:rPr>
-          <w:rFonts w:ascii="Times New Roman" w:hAnsi="Times New Roman" w:cs="Times New Roman"/>
+          <w:rFonts w:ascii="Arial" w:hAnsi="Arial" w:cs="Arial"/>
+          <w:sz w:val="24"/>
+          <w:szCs w:val="24"/>
+        </w:rPr>
+      </w:pPr>
+      <w:r>
+        <w:rPr>
+          <w:rFonts w:ascii="Arial" w:hAnsi="Arial" w:cs="Arial"/>
           <w:sz w:val="24"/>
           <w:szCs w:val="24"/>
         </w:rPr>
@@ -1485,7 +1586,7 @@
       </w:r>
       <w:r>
         <w:rPr>
-          <w:rFonts w:ascii="Times New Roman" w:hAnsi="Times New Roman" w:cs="Times New Roman"/>
+          <w:rFonts w:ascii="Arial" w:hAnsi="Arial" w:cs="Arial"/>
           <w:sz w:val="24"/>
           <w:szCs w:val="24"/>
         </w:rPr>
@@ -1493,7 +1594,7 @@
       </w:r>
       <w:r>
         <w:rPr>
-          <w:rFonts w:ascii="Times New Roman" w:hAnsi="Times New Roman" w:cs="Times New Roman"/>
+          <w:rFonts w:ascii="Arial" w:hAnsi="Arial" w:cs="Arial"/>
           <w:sz w:val="24"/>
           <w:szCs w:val="24"/>
         </w:rPr>
@@ -1505,7 +1606,7 @@
         <w:spacing w:after="0" w:line="240" w:lineRule="auto"/>
         <w:jc w:val="both"/>
         <w:rPr>
-          <w:rFonts w:ascii="Times New Roman" w:hAnsi="Times New Roman" w:cs="Times New Roman"/>
+          <w:rFonts w:ascii="Arial" w:hAnsi="Arial" w:cs="Arial"/>
           <w:sz w:val="24"/>
           <w:szCs w:val="24"/>
         </w:rPr>
@@ -1517,53 +1618,95 @@
         <w:ind w:left="360"/>
         <w:jc w:val="both"/>
         <w:rPr>
-          <w:rFonts w:ascii="Times New Roman" w:hAnsi="Times New Roman" w:cs="Times New Roman"/>
-          <w:sz w:val="24"/>
-          <w:szCs w:val="24"/>
-        </w:rPr>
-      </w:pPr>
-      <w:r>
-        <w:rPr>
-          <w:rFonts w:ascii="Times New Roman" w:hAnsi="Times New Roman" w:cs="Times New Roman"/>
-          <w:sz w:val="24"/>
-          <w:szCs w:val="24"/>
-        </w:rPr>
-        <w:t>El tema se ha desarrollado focalizando el interés desde el punto de vista de la química. La principal competenc</w:t>
-      </w:r>
-      <w:r>
-        <w:rPr>
-          <w:rFonts w:ascii="Times New Roman" w:hAnsi="Times New Roman" w:cs="Times New Roman"/>
-          <w:sz w:val="24"/>
-          <w:szCs w:val="24"/>
-        </w:rPr>
-        <w:t xml:space="preserve">ia trabajada en este tema es </w:t>
-      </w:r>
-      <w:r>
-        <w:rPr>
-          <w:rFonts w:ascii="Times New Roman" w:hAnsi="Times New Roman" w:cs="Times New Roman"/>
-          <w:b/>
-          <w:sz w:val="24"/>
-          <w:szCs w:val="24"/>
-        </w:rPr>
-        <w:t>relacionar la estructura del carbono con la formación de moléculas orgánicas</w:t>
-      </w:r>
-      <w:r>
-        <w:rPr>
-          <w:rFonts w:ascii="Times New Roman" w:hAnsi="Times New Roman" w:cs="Times New Roman"/>
-          <w:sz w:val="24"/>
-          <w:szCs w:val="24"/>
-        </w:rPr>
-        <w:t>, a partir de la hibridación y la formación de enlaces.</w:t>
-      </w:r>
-      <w:r>
-        <w:rPr>
-          <w:rFonts w:ascii="Times New Roman" w:hAnsi="Times New Roman" w:cs="Times New Roman"/>
+          <w:rFonts w:ascii="Arial" w:hAnsi="Arial" w:cs="Arial"/>
+          <w:sz w:val="24"/>
+          <w:szCs w:val="24"/>
+        </w:rPr>
+      </w:pPr>
+      <w:r>
+        <w:rPr>
+          <w:rFonts w:ascii="Arial" w:hAnsi="Arial" w:cs="Arial"/>
+          <w:sz w:val="24"/>
+          <w:szCs w:val="24"/>
+        </w:rPr>
+        <w:t>E</w:t>
+      </w:r>
+      <w:r>
+        <w:rPr>
+          <w:rFonts w:ascii="Arial" w:hAnsi="Arial" w:cs="Arial"/>
+          <w:sz w:val="24"/>
+          <w:szCs w:val="24"/>
+        </w:rPr>
+        <w:t xml:space="preserve">n este tema </w:t>
+      </w:r>
+      <w:r>
+        <w:rPr>
+          <w:rFonts w:ascii="Arial" w:hAnsi="Arial" w:cs="Arial"/>
+          <w:sz w:val="24"/>
+          <w:szCs w:val="24"/>
+        </w:rPr>
+        <w:t>la principal</w:t>
+      </w:r>
+      <w:r>
+        <w:rPr>
+          <w:rFonts w:ascii="Arial" w:hAnsi="Arial" w:cs="Arial"/>
+          <w:sz w:val="24"/>
+          <w:szCs w:val="24"/>
         </w:rPr>
         <w:t xml:space="preserve"> </w:t>
       </w:r>
       <w:r>
         <w:rPr>
-          <w:rFonts w:ascii="Times New Roman" w:hAnsi="Times New Roman" w:cs="Times New Roman"/>
+          <w:rFonts w:ascii="Arial" w:hAnsi="Arial" w:cs="Arial"/>
+          <w:sz w:val="24"/>
+          <w:szCs w:val="24"/>
+        </w:rPr>
+        <w:t>competencia</w:t>
+      </w:r>
+      <w:r>
+        <w:rPr>
+          <w:rFonts w:ascii="Arial" w:hAnsi="Arial" w:cs="Arial"/>
+          <w:sz w:val="24"/>
+          <w:szCs w:val="24"/>
+        </w:rPr>
+        <w:t xml:space="preserve"> trabajada es</w:t>
+      </w:r>
+      <w:r>
+        <w:rPr>
+          <w:rFonts w:ascii="Arial" w:hAnsi="Arial" w:cs="Arial"/>
+          <w:sz w:val="24"/>
+          <w:szCs w:val="24"/>
+        </w:rPr>
+        <w:t xml:space="preserve"> </w:t>
+      </w:r>
+      <w:r>
+        <w:rPr>
+          <w:rFonts w:ascii="Arial" w:hAnsi="Arial" w:cs="Arial"/>
+          <w:b/>
+          <w:sz w:val="24"/>
+          <w:szCs w:val="24"/>
+        </w:rPr>
+        <w:t>relacionar la estructura del carbono con la formación de moléculas orgánicas, a partir de la hibridación y la formación de enlaces</w:t>
+      </w:r>
+      <w:r>
+        <w:rPr>
+          <w:rFonts w:ascii="Arial" w:hAnsi="Arial" w:cs="Arial"/>
+          <w:sz w:val="24"/>
+          <w:szCs w:val="24"/>
+        </w:rPr>
+        <w:t>.</w:t>
+      </w:r>
+      <w:r>
+        <w:rPr>
+          <w:rFonts w:ascii="Arial" w:hAnsi="Arial" w:cs="Arial"/>
+          <w:sz w:val="24"/>
+          <w:szCs w:val="24"/>
+        </w:rPr>
+        <w:t xml:space="preserve"> </w:t>
+      </w:r>
+      <w:r>
+        <w:rPr>
+          <w:rFonts w:ascii="Arial" w:hAnsi="Arial" w:cs="Arial"/>
           <w:sz w:val="24"/>
           <w:szCs w:val="24"/>
         </w:rPr>
@@ -1571,37 +1714,52 @@
       </w:r>
       <w:r>
         <w:rPr>
-          <w:rFonts w:ascii="Times New Roman" w:hAnsi="Times New Roman" w:cs="Times New Roman"/>
-          <w:b/>
-          <w:sz w:val="24"/>
-          <w:szCs w:val="24"/>
-        </w:rPr>
-        <w:t xml:space="preserve">competencia para aprender a aprender </w:t>
-      </w:r>
-      <w:r>
-        <w:rPr>
-          <w:rFonts w:ascii="Times New Roman" w:hAnsi="Times New Roman" w:cs="Times New Roman"/>
-          <w:sz w:val="24"/>
-          <w:szCs w:val="24"/>
-        </w:rPr>
-        <w:t xml:space="preserve">y </w:t>
-      </w:r>
-      <w:r>
-        <w:rPr>
-          <w:rFonts w:ascii="Times New Roman" w:hAnsi="Times New Roman" w:cs="Times New Roman"/>
-          <w:b/>
-          <w:sz w:val="24"/>
-          <w:szCs w:val="24"/>
-        </w:rPr>
-        <w:t>la autonomía e iniciativa personal</w:t>
-      </w:r>
-      <w:r>
-        <w:rPr>
-          <w:rFonts w:ascii="Times New Roman" w:hAnsi="Times New Roman" w:cs="Times New Roman"/>
-          <w:sz w:val="24"/>
-          <w:szCs w:val="24"/>
-        </w:rPr>
-        <w:t xml:space="preserve"> también resultan fundamentales, ya que se propone a los estudiantes que reflexionen y saquen conclusiones a partir de las observaciones realizadas en un experimento.</w:t>
+          <w:rFonts w:ascii="Arial" w:hAnsi="Arial" w:cs="Arial"/>
+          <w:sz w:val="24"/>
+          <w:szCs w:val="24"/>
+        </w:rPr>
+        <w:t>competencia</w:t>
+      </w:r>
+      <w:r>
+        <w:rPr>
+          <w:rFonts w:ascii="Arial" w:hAnsi="Arial" w:cs="Arial"/>
+          <w:b/>
+          <w:sz w:val="24"/>
+          <w:szCs w:val="24"/>
+        </w:rPr>
+        <w:t xml:space="preserve"> </w:t>
+      </w:r>
+      <w:r>
+        <w:rPr>
+          <w:rFonts w:ascii="Arial" w:hAnsi="Arial" w:cs="Arial"/>
+          <w:sz w:val="24"/>
+          <w:szCs w:val="24"/>
+        </w:rPr>
+        <w:t xml:space="preserve">para aprender a aprender </w:t>
+      </w:r>
+      <w:r>
+        <w:rPr>
+          <w:rFonts w:ascii="Arial" w:hAnsi="Arial" w:cs="Arial"/>
+          <w:sz w:val="24"/>
+          <w:szCs w:val="24"/>
+        </w:rPr>
+        <w:t>se trabaja en el desarrollo de actividades de ejercitación</w:t>
+      </w:r>
+      <w:r>
+        <w:rPr>
+          <w:rFonts w:ascii="Arial" w:hAnsi="Arial" w:cs="Arial"/>
+          <w:sz w:val="24"/>
+          <w:szCs w:val="24"/>
+        </w:rPr>
+        <w:t>,</w:t>
+      </w:r>
+      <w:r>
+        <w:rPr>
+          <w:rFonts w:ascii="Arial" w:hAnsi="Arial" w:cs="Arial"/>
+          <w:sz w:val="24"/>
+          <w:szCs w:val="24"/>
+        </w:rPr>
+        <w:t xml:space="preserve"> que incluye prácticas de laboratorio.</w:t>
       </w:r>
     </w:p>
     <w:p>
@@ -1610,7 +1768,7 @@
         <w:ind w:left="360"/>
         <w:jc w:val="both"/>
         <w:rPr>
-          <w:rFonts w:ascii="Times New Roman" w:hAnsi="Times New Roman" w:cs="Times New Roman"/>
+          <w:rFonts w:ascii="Arial" w:hAnsi="Arial" w:cs="Arial"/>
           <w:sz w:val="24"/>
           <w:szCs w:val="24"/>
         </w:rPr>
@@ -1622,35 +1780,19 @@
         <w:ind w:left="360"/>
         <w:jc w:val="both"/>
         <w:rPr>
-          <w:rFonts w:ascii="Times New Roman" w:hAnsi="Times New Roman" w:cs="Times New Roman"/>
-          <w:sz w:val="24"/>
-          <w:szCs w:val="24"/>
-        </w:rPr>
-      </w:pPr>
-      <w:r>
-        <w:rPr>
-          <w:rFonts w:ascii="Times New Roman" w:hAnsi="Times New Roman" w:cs="Times New Roman"/>
-          <w:sz w:val="24"/>
-          <w:szCs w:val="24"/>
-        </w:rPr>
-        <w:t xml:space="preserve">Por último, los diferentes enfoques en el planteamiento de los recursos, el uso de simuladores y el amplio abanico de recursos y actividades propuesto permiten atender la </w:t>
-      </w:r>
-      <w:r>
-        <w:rPr>
-          <w:rFonts w:ascii="Times New Roman" w:hAnsi="Times New Roman" w:cs="Times New Roman"/>
-          <w:b/>
-          <w:sz w:val="24"/>
-          <w:szCs w:val="24"/>
-        </w:rPr>
-        <w:t>diversidad en el aula</w:t>
-      </w:r>
-      <w:r>
-        <w:rPr>
-          <w:rFonts w:ascii="Times New Roman" w:hAnsi="Times New Roman" w:cs="Times New Roman"/>
-          <w:sz w:val="24"/>
-          <w:szCs w:val="24"/>
-        </w:rPr>
-        <w:t xml:space="preserve"> y responder a los distintos ritmos de aprendizaje, tanto en el ámbito individual como en el colectivo.</w:t>
+          <w:rFonts w:ascii="Arial" w:hAnsi="Arial" w:cs="Arial"/>
+          <w:sz w:val="24"/>
+          <w:szCs w:val="24"/>
+        </w:rPr>
+      </w:pPr>
+      <w:bookmarkStart w:id="0" w:name="_GoBack"/>
+      <w:r>
+        <w:rPr>
+          <w:rFonts w:ascii="Arial" w:hAnsi="Arial" w:cs="Arial"/>
+          <w:sz w:val="24"/>
+          <w:szCs w:val="24"/>
+        </w:rPr>
+        <w:t>Por último, los diferentes enfoques en el planteamiento de los recursos, el uso de simuladores y el amplio abanico de recursos y actividades propuesto permiten atender la diversidad en el aula y responder a los distintos ritmos de aprendizaje, tanto en el ámbito individual como en el colectivo.</w:t>
       </w:r>
     </w:p>
     <w:p>
@@ -1659,19 +1801,20 @@
         <w:ind w:left="360"/>
         <w:jc w:val="both"/>
         <w:rPr>
-          <w:rFonts w:ascii="Times New Roman" w:hAnsi="Times New Roman" w:cs="Times New Roman"/>
-          <w:sz w:val="24"/>
-          <w:szCs w:val="24"/>
-        </w:rPr>
-      </w:pPr>
-    </w:p>
+          <w:rFonts w:ascii="Arial" w:hAnsi="Arial" w:cs="Arial"/>
+          <w:sz w:val="24"/>
+          <w:szCs w:val="24"/>
+        </w:rPr>
+      </w:pPr>
+    </w:p>
+    <w:bookmarkEnd w:id="0"/>
     <w:p>
       <w:pPr>
         <w:spacing w:after="0" w:line="240" w:lineRule="auto"/>
         <w:ind w:left="360"/>
         <w:jc w:val="both"/>
         <w:rPr>
-          <w:rFonts w:ascii="Times New Roman" w:hAnsi="Times New Roman" w:cs="Times New Roman"/>
+          <w:rFonts w:ascii="Arial" w:hAnsi="Arial" w:cs="Arial"/>
           <w:sz w:val="24"/>
           <w:szCs w:val="24"/>
         </w:rPr>
@@ -1689,7 +1832,7 @@
 
 <file path=word/numbering.xml><?xml version="1.0" encoding="utf-8"?>
 <w:numbering xmlns:wpc="http://schemas.microsoft.com/office/word/2010/wordprocessingCanvas" xmlns:mc="http://schemas.openxmlformats.org/markup-compatibility/2006" xmlns:o="urn:schemas-microsoft-com:office:office" xmlns:r="http://schemas.openxmlformats.org/officeDocument/2006/relationships" xmlns:m="http://schemas.openxmlformats.org/officeDocument/2006/math" xmlns:v="urn:schemas-microsoft-com:vml" xmlns:wp14="http://schemas.microsoft.com/office/word/2010/wordprocessingDrawing" xmlns:wp="http://schemas.openxmlformats.org/drawingml/2006/wordprocessingDrawing" xmlns:w10="urn:schemas-microsoft-com:office:word" xmlns:w="http://schemas.openxmlformats.org/wordprocessingml/2006/main" xmlns:w14="http://schemas.microsoft.com/office/word/2010/wordml" xmlns:w15="http://schemas.microsoft.com/office/word/2012/wordml" xmlns:wpg="http://schemas.microsoft.com/office/word/2010/wordprocessingGroup" xmlns:wpi="http://schemas.microsoft.com/office/word/2010/wordprocessingInk" xmlns:wne="http://schemas.microsoft.com/office/word/2006/wordml" xmlns:wps="http://schemas.microsoft.com/office/word/2010/wordprocessingShape" mc:Ignorable="w14 w15 wp14">
-  <w:abstractNum w:abstractNumId="0">
+  <w:abstractNum w:abstractNumId="0" w15:restartNumberingAfterBreak="0">
     <w:nsid w:val="1F6051EF"/>
     <w:multiLevelType w:val="hybridMultilevel"/>
     <w:tmpl w:val="20769E40"/>
@@ -1802,7 +1945,7 @@
       </w:rPr>
     </w:lvl>
   </w:abstractNum>
-  <w:abstractNum w:abstractNumId="1">
+  <w:abstractNum w:abstractNumId="1" w15:restartNumberingAfterBreak="0">
     <w:nsid w:val="37F02924"/>
     <w:multiLevelType w:val="hybridMultilevel"/>
     <w:tmpl w:val="08ACFB8A"/>
@@ -1888,7 +2031,7 @@
       </w:pPr>
     </w:lvl>
   </w:abstractNum>
-  <w:abstractNum w:abstractNumId="2">
+  <w:abstractNum w:abstractNumId="2" w15:restartNumberingAfterBreak="0">
     <w:nsid w:val="6EEF1151"/>
     <w:multiLevelType w:val="hybridMultilevel"/>
     <w:tmpl w:val="078A965A"/>

</xml_diff>